<commit_message>
Ispravljena greska u tablici
</commit_message>
<xml_diff>
--- a/Dokumentacija/OPP_2015_ANewHopeee_v1_0.docx
+++ b/Dokumentacija/OPP_2015_ANewHopeee_v1_0.docx
@@ -4530,19 +4530,17 @@
       <w:r>
         <w:br w:type="page"/>
       </w:r>
-      <w:bookmarkStart w:id="2" w:name="_GoBack"/>
-      <w:bookmarkEnd w:id="2"/>
     </w:p>
     <w:p>
       <w:pPr>
         <w:pStyle w:val="Heading1"/>
       </w:pPr>
-      <w:bookmarkStart w:id="3" w:name="_Toc435793417"/>
+      <w:bookmarkStart w:id="2" w:name="_Toc435793417"/>
       <w:r>
         <w:lastRenderedPageBreak/>
         <w:t>Opis projektnog zadatka</w:t>
       </w:r>
-      <w:bookmarkEnd w:id="3"/>
+      <w:bookmarkEnd w:id="2"/>
       <w:r>
         <w:t xml:space="preserve"> </w:t>
       </w:r>
@@ -4932,8 +4930,8 @@
       <w:pPr>
         <w:pStyle w:val="Normal1"/>
       </w:pPr>
-      <w:bookmarkStart w:id="4" w:name="h.1fob9te" w:colFirst="0" w:colLast="0"/>
-      <w:bookmarkEnd w:id="4"/>
+      <w:bookmarkStart w:id="3" w:name="h.1fob9te" w:colFirst="0" w:colLast="0"/>
+      <w:bookmarkEnd w:id="3"/>
       <w:r>
         <w:br w:type="page"/>
       </w:r>
@@ -4942,12 +4940,12 @@
       <w:pPr>
         <w:pStyle w:val="Heading1"/>
       </w:pPr>
-      <w:bookmarkStart w:id="5" w:name="_Toc435793418"/>
+      <w:bookmarkStart w:id="4" w:name="_Toc435793418"/>
       <w:r>
         <w:lastRenderedPageBreak/>
         <w:t>Pojmovnik</w:t>
       </w:r>
-      <w:bookmarkEnd w:id="5"/>
+      <w:bookmarkEnd w:id="4"/>
     </w:p>
     <w:p>
       <w:pPr>
@@ -5461,12 +5459,12 @@
       <w:pPr>
         <w:pStyle w:val="Heading1"/>
       </w:pPr>
-      <w:bookmarkStart w:id="6" w:name="_Toc435793419"/>
+      <w:bookmarkStart w:id="5" w:name="_Toc435793419"/>
       <w:r>
         <w:lastRenderedPageBreak/>
         <w:t>Funkcionalni zahtjevi</w:t>
       </w:r>
-      <w:bookmarkEnd w:id="6"/>
+      <w:bookmarkEnd w:id="5"/>
     </w:p>
     <w:p>
       <w:pPr>
@@ -6192,12 +6190,12 @@
       <w:r>
         <w:br w:type="page"/>
       </w:r>
-      <w:bookmarkStart w:id="7" w:name="_Toc435793420"/>
+      <w:bookmarkStart w:id="6" w:name="_Toc435793420"/>
       <w:r>
         <w:lastRenderedPageBreak/>
         <w:t>Opis obrazaca uporabe:</w:t>
       </w:r>
-      <w:bookmarkEnd w:id="7"/>
+      <w:bookmarkEnd w:id="6"/>
     </w:p>
     <w:p>
       <w:pPr>
@@ -15652,12 +15650,12 @@
       <w:pPr>
         <w:pStyle w:val="Heading2"/>
       </w:pPr>
-      <w:bookmarkStart w:id="8" w:name="_Toc435793421"/>
+      <w:bookmarkStart w:id="7" w:name="_Toc435793421"/>
       <w:r>
         <w:lastRenderedPageBreak/>
         <w:t>Dijagrami obrazaca</w:t>
       </w:r>
-      <w:bookmarkEnd w:id="8"/>
+      <w:bookmarkEnd w:id="7"/>
     </w:p>
     <w:p>
       <w:pPr>
@@ -15717,59 +15715,33 @@
         <w:pStyle w:val="Caption"/>
         <w:jc w:val="center"/>
       </w:pPr>
-      <w:bookmarkStart w:id="9" w:name="_Toc435803970"/>
+      <w:bookmarkStart w:id="8" w:name="_Toc435803970"/>
       <w:r>
         <w:t xml:space="preserve">Slika </w:t>
       </w:r>
-      <w:r>
-        <w:fldChar w:fldCharType="begin"/>
-      </w:r>
-      <w:r>
-        <w:instrText xml:space="preserve"> STYLEREF 2 \s </w:instrText>
-      </w:r>
-      <w:r>
-        <w:fldChar w:fldCharType="separate"/>
-      </w:r>
-      <w:r>
-        <w:rPr>
-          <w:noProof/>
-        </w:rPr>
-        <w:t>4.2</w:t>
-      </w:r>
-      <w:r>
-        <w:rPr>
-          <w:noProof/>
-        </w:rPr>
-        <w:fldChar w:fldCharType="end"/>
-      </w:r>
+      <w:fldSimple w:instr=" STYLEREF 2 \s ">
+        <w:r>
+          <w:rPr>
+            <w:noProof/>
+          </w:rPr>
+          <w:t>4.2</w:t>
+        </w:r>
+      </w:fldSimple>
       <w:r>
         <w:t>.</w:t>
       </w:r>
-      <w:r>
-        <w:fldChar w:fldCharType="begin"/>
-      </w:r>
-      <w:r>
-        <w:instrText xml:space="preserve"> SEQ Slika \* ARABIC \s 2 </w:instrText>
-      </w:r>
-      <w:r>
-        <w:fldChar w:fldCharType="separate"/>
-      </w:r>
-      <w:r>
-        <w:rPr>
-          <w:noProof/>
-        </w:rPr>
-        <w:t>1</w:t>
-      </w:r>
-      <w:r>
-        <w:rPr>
-          <w:noProof/>
-        </w:rPr>
-        <w:fldChar w:fldCharType="end"/>
-      </w:r>
+      <w:fldSimple w:instr=" SEQ Slika \* ARABIC \s 2 ">
+        <w:r>
+          <w:rPr>
+            <w:noProof/>
+          </w:rPr>
+          <w:t>1</w:t>
+        </w:r>
+      </w:fldSimple>
       <w:r>
         <w:t xml:space="preserve"> Dijagram obrazaca uporabe sustava</w:t>
       </w:r>
-      <w:bookmarkEnd w:id="9"/>
+      <w:bookmarkEnd w:id="8"/>
     </w:p>
     <w:p>
       <w:pPr>
@@ -15835,62 +15807,36 @@
         <w:pStyle w:val="Caption"/>
         <w:jc w:val="center"/>
       </w:pPr>
-      <w:bookmarkStart w:id="10" w:name="_Toc435803971"/>
+      <w:bookmarkStart w:id="9" w:name="_Toc435803971"/>
       <w:r>
         <w:t xml:space="preserve">Slika </w:t>
       </w:r>
-      <w:r>
-        <w:fldChar w:fldCharType="begin"/>
-      </w:r>
-      <w:r>
-        <w:instrText xml:space="preserve"> STYLEREF 2 \s </w:instrText>
-      </w:r>
-      <w:r>
-        <w:fldChar w:fldCharType="separate"/>
-      </w:r>
-      <w:r>
-        <w:rPr>
-          <w:noProof/>
-        </w:rPr>
-        <w:t>4.2</w:t>
-      </w:r>
-      <w:r>
-        <w:rPr>
-          <w:noProof/>
-        </w:rPr>
-        <w:fldChar w:fldCharType="end"/>
-      </w:r>
+      <w:fldSimple w:instr=" STYLEREF 2 \s ">
+        <w:r>
+          <w:rPr>
+            <w:noProof/>
+          </w:rPr>
+          <w:t>4.2</w:t>
+        </w:r>
+      </w:fldSimple>
       <w:r>
         <w:t>.</w:t>
       </w:r>
-      <w:r>
-        <w:fldChar w:fldCharType="begin"/>
-      </w:r>
-      <w:r>
-        <w:instrText xml:space="preserve"> SEQ Slika \* ARABIC \s 2 </w:instrText>
-      </w:r>
-      <w:r>
-        <w:fldChar w:fldCharType="separate"/>
-      </w:r>
-      <w:r>
-        <w:rPr>
-          <w:noProof/>
-        </w:rPr>
-        <w:t>2</w:t>
-      </w:r>
-      <w:r>
-        <w:rPr>
-          <w:noProof/>
-        </w:rPr>
-        <w:fldChar w:fldCharType="end"/>
-      </w:r>
+      <w:fldSimple w:instr=" SEQ Slika \* ARABIC \s 2 ">
+        <w:r>
+          <w:rPr>
+            <w:noProof/>
+          </w:rPr>
+          <w:t>2</w:t>
+        </w:r>
+      </w:fldSimple>
       <w:r>
         <w:t xml:space="preserve"> </w:t>
       </w:r>
       <w:r>
         <w:t>Dijagram obrazaca uporabe za narudžbu jela</w:t>
       </w:r>
-      <w:bookmarkEnd w:id="10"/>
+      <w:bookmarkEnd w:id="9"/>
       <w:r>
         <w:br w:type="page"/>
       </w:r>
@@ -15954,62 +15900,36 @@
         <w:pStyle w:val="Caption"/>
         <w:jc w:val="center"/>
       </w:pPr>
-      <w:bookmarkStart w:id="11" w:name="_Toc435803972"/>
+      <w:bookmarkStart w:id="10" w:name="_Toc435803972"/>
       <w:r>
         <w:t xml:space="preserve">Slika </w:t>
       </w:r>
-      <w:r>
-        <w:fldChar w:fldCharType="begin"/>
-      </w:r>
-      <w:r>
-        <w:instrText xml:space="preserve"> STYLEREF 2 \s </w:instrText>
-      </w:r>
-      <w:r>
-        <w:fldChar w:fldCharType="separate"/>
-      </w:r>
-      <w:r>
-        <w:rPr>
-          <w:noProof/>
-        </w:rPr>
-        <w:t>4.2</w:t>
-      </w:r>
-      <w:r>
-        <w:rPr>
-          <w:noProof/>
-        </w:rPr>
-        <w:fldChar w:fldCharType="end"/>
-      </w:r>
+      <w:fldSimple w:instr=" STYLEREF 2 \s ">
+        <w:r>
+          <w:rPr>
+            <w:noProof/>
+          </w:rPr>
+          <w:t>4.2</w:t>
+        </w:r>
+      </w:fldSimple>
       <w:r>
         <w:t>.</w:t>
       </w:r>
-      <w:r>
-        <w:fldChar w:fldCharType="begin"/>
-      </w:r>
-      <w:r>
-        <w:instrText xml:space="preserve"> SEQ Slika \* ARABIC \s 2 </w:instrText>
-      </w:r>
-      <w:r>
-        <w:fldChar w:fldCharType="separate"/>
-      </w:r>
-      <w:r>
-        <w:rPr>
-          <w:noProof/>
-        </w:rPr>
-        <w:t>3</w:t>
-      </w:r>
-      <w:r>
-        <w:rPr>
-          <w:noProof/>
-        </w:rPr>
-        <w:fldChar w:fldCharType="end"/>
-      </w:r>
+      <w:fldSimple w:instr=" SEQ Slika \* ARABIC \s 2 ">
+        <w:r>
+          <w:rPr>
+            <w:noProof/>
+          </w:rPr>
+          <w:t>3</w:t>
+        </w:r>
+      </w:fldSimple>
       <w:r>
         <w:t xml:space="preserve"> </w:t>
       </w:r>
       <w:r>
         <w:t>Dijagram obrazaca uporabe aktivnosti u košarici</w:t>
       </w:r>
-      <w:bookmarkEnd w:id="11"/>
+      <w:bookmarkEnd w:id="10"/>
     </w:p>
     <w:p>
       <w:pPr>
@@ -16069,65 +15989,36 @@
         <w:pStyle w:val="Caption"/>
         <w:jc w:val="center"/>
       </w:pPr>
-      <w:bookmarkStart w:id="12" w:name="_Toc435803973"/>
+      <w:bookmarkStart w:id="11" w:name="_Toc435803973"/>
       <w:r>
         <w:t xml:space="preserve">Slika </w:t>
       </w:r>
-      <w:r>
-        <w:fldChar w:fldCharType="begin"/>
-      </w:r>
-      <w:r>
-        <w:instrText xml:space="preserve"> STYLEREF 2 \s </w:instrText>
-      </w:r>
-      <w:r>
-        <w:fldChar w:fldCharType="separate"/>
-      </w:r>
-      <w:r>
-        <w:rPr>
-          <w:noProof/>
-        </w:rPr>
-        <w:t>4.2</w:t>
-      </w:r>
-      <w:r>
-        <w:rPr>
-          <w:noProof/>
-        </w:rPr>
-        <w:fldChar w:fldCharType="end"/>
-      </w:r>
+      <w:fldSimple w:instr=" STYLEREF 2 \s ">
+        <w:r>
+          <w:rPr>
+            <w:noProof/>
+          </w:rPr>
+          <w:t>4.2</w:t>
+        </w:r>
+      </w:fldSimple>
       <w:r>
         <w:t>.</w:t>
       </w:r>
-      <w:r>
-        <w:fldChar w:fldCharType="begin"/>
-      </w:r>
-      <w:r>
-        <w:instrText xml:space="preserve"> SEQ Slika</w:instrText>
-      </w:r>
-      <w:r>
-        <w:instrText xml:space="preserve"> \* ARABIC \s 2 </w:instrText>
-      </w:r>
-      <w:r>
-        <w:fldChar w:fldCharType="separate"/>
-      </w:r>
-      <w:r>
-        <w:rPr>
-          <w:noProof/>
-        </w:rPr>
-        <w:t>4</w:t>
-      </w:r>
-      <w:r>
-        <w:rPr>
-          <w:noProof/>
-        </w:rPr>
-        <w:fldChar w:fldCharType="end"/>
-      </w:r>
+      <w:fldSimple w:instr=" SEQ Slika \* ARABIC \s 2 ">
+        <w:r>
+          <w:rPr>
+            <w:noProof/>
+          </w:rPr>
+          <w:t>4</w:t>
+        </w:r>
+      </w:fldSimple>
       <w:r>
         <w:t xml:space="preserve"> </w:t>
       </w:r>
       <w:r>
         <w:t>Dijagram obrazaca uporabe za komentiranje</w:t>
       </w:r>
-      <w:bookmarkEnd w:id="12"/>
+      <w:bookmarkEnd w:id="11"/>
     </w:p>
     <w:p>
       <w:pPr>
@@ -16195,55 +16086,29 @@
         <w:pStyle w:val="Caption"/>
         <w:jc w:val="center"/>
       </w:pPr>
-      <w:bookmarkStart w:id="13" w:name="_Toc435803974"/>
+      <w:bookmarkStart w:id="12" w:name="_Toc435803974"/>
       <w:r>
         <w:t xml:space="preserve">Slika </w:t>
       </w:r>
-      <w:r>
-        <w:fldChar w:fldCharType="begin"/>
-      </w:r>
-      <w:r>
-        <w:instrText xml:space="preserve"> STYLEREF 2 \s </w:instrText>
-      </w:r>
-      <w:r>
-        <w:fldChar w:fldCharType="separate"/>
-      </w:r>
-      <w:r>
-        <w:rPr>
-          <w:noProof/>
-        </w:rPr>
-        <w:t>4.2</w:t>
-      </w:r>
-      <w:r>
-        <w:rPr>
-          <w:noProof/>
-        </w:rPr>
-        <w:fldChar w:fldCharType="end"/>
-      </w:r>
+      <w:fldSimple w:instr=" STYLEREF 2 \s ">
+        <w:r>
+          <w:rPr>
+            <w:noProof/>
+          </w:rPr>
+          <w:t>4.2</w:t>
+        </w:r>
+      </w:fldSimple>
       <w:r>
         <w:t>.</w:t>
       </w:r>
-      <w:r>
-        <w:fldChar w:fldCharType="begin"/>
-      </w:r>
-      <w:r>
-        <w:instrText xml:space="preserve"> SEQ Slika \* ARABIC \s 2 </w:instrText>
-      </w:r>
-      <w:r>
-        <w:fldChar w:fldCharType="separate"/>
-      </w:r>
-      <w:r>
-        <w:rPr>
-          <w:noProof/>
-        </w:rPr>
-        <w:t>5</w:t>
-      </w:r>
-      <w:r>
-        <w:rPr>
-          <w:noProof/>
-        </w:rPr>
-        <w:fldChar w:fldCharType="end"/>
-      </w:r>
+      <w:fldSimple w:instr=" SEQ Slika \* ARABIC \s 2 ">
+        <w:r>
+          <w:rPr>
+            <w:noProof/>
+          </w:rPr>
+          <w:t>5</w:t>
+        </w:r>
+      </w:fldSimple>
       <w:r>
         <w:t xml:space="preserve"> </w:t>
       </w:r>
@@ -16256,7 +16121,7 @@
       <w:r>
         <w:t xml:space="preserve"> na sustav</w:t>
       </w:r>
-      <w:bookmarkEnd w:id="13"/>
+      <w:bookmarkEnd w:id="12"/>
     </w:p>
     <w:p/>
     <w:p>
@@ -16317,55 +16182,29 @@
         <w:pStyle w:val="Caption"/>
         <w:jc w:val="center"/>
       </w:pPr>
-      <w:bookmarkStart w:id="14" w:name="_Toc435803975"/>
+      <w:bookmarkStart w:id="13" w:name="_Toc435803975"/>
       <w:r>
         <w:t xml:space="preserve">Slika </w:t>
       </w:r>
-      <w:r>
-        <w:fldChar w:fldCharType="begin"/>
-      </w:r>
-      <w:r>
-        <w:instrText xml:space="preserve"> STYLEREF 2 \s </w:instrText>
-      </w:r>
-      <w:r>
-        <w:fldChar w:fldCharType="separate"/>
-      </w:r>
-      <w:r>
-        <w:rPr>
-          <w:noProof/>
-        </w:rPr>
-        <w:t>4.2</w:t>
-      </w:r>
-      <w:r>
-        <w:rPr>
-          <w:noProof/>
-        </w:rPr>
-        <w:fldChar w:fldCharType="end"/>
-      </w:r>
+      <w:fldSimple w:instr=" STYLEREF 2 \s ">
+        <w:r>
+          <w:rPr>
+            <w:noProof/>
+          </w:rPr>
+          <w:t>4.2</w:t>
+        </w:r>
+      </w:fldSimple>
       <w:r>
         <w:t>.</w:t>
       </w:r>
-      <w:r>
-        <w:fldChar w:fldCharType="begin"/>
-      </w:r>
-      <w:r>
-        <w:instrText xml:space="preserve"> SEQ Slika \* ARABIC \s 2 </w:instrText>
-      </w:r>
-      <w:r>
-        <w:fldChar w:fldCharType="separate"/>
-      </w:r>
-      <w:r>
-        <w:rPr>
-          <w:noProof/>
-        </w:rPr>
-        <w:t>6</w:t>
-      </w:r>
-      <w:r>
-        <w:rPr>
-          <w:noProof/>
-        </w:rPr>
-        <w:fldChar w:fldCharType="end"/>
-      </w:r>
+      <w:fldSimple w:instr=" SEQ Slika \* ARABIC \s 2 ">
+        <w:r>
+          <w:rPr>
+            <w:noProof/>
+          </w:rPr>
+          <w:t>6</w:t>
+        </w:r>
+      </w:fldSimple>
       <w:r>
         <w:t xml:space="preserve"> </w:t>
       </w:r>
@@ -16375,7 +16214,7 @@
       <w:r>
         <w:t>djelatnika</w:t>
       </w:r>
-      <w:bookmarkEnd w:id="14"/>
+      <w:bookmarkEnd w:id="13"/>
     </w:p>
     <w:p>
       <w:pPr>
@@ -16436,62 +16275,36 @@
         <w:pStyle w:val="Caption"/>
         <w:jc w:val="center"/>
       </w:pPr>
-      <w:bookmarkStart w:id="15" w:name="_Toc435803976"/>
+      <w:bookmarkStart w:id="14" w:name="_Toc435803976"/>
       <w:r>
         <w:t xml:space="preserve">Slika </w:t>
       </w:r>
-      <w:r>
-        <w:fldChar w:fldCharType="begin"/>
-      </w:r>
-      <w:r>
-        <w:instrText xml:space="preserve"> STYLEREF 2 \s </w:instrText>
-      </w:r>
-      <w:r>
-        <w:fldChar w:fldCharType="separate"/>
-      </w:r>
-      <w:r>
-        <w:rPr>
-          <w:noProof/>
-        </w:rPr>
-        <w:t>4.2</w:t>
-      </w:r>
-      <w:r>
-        <w:rPr>
-          <w:noProof/>
-        </w:rPr>
-        <w:fldChar w:fldCharType="end"/>
-      </w:r>
+      <w:fldSimple w:instr=" STYLEREF 2 \s ">
+        <w:r>
+          <w:rPr>
+            <w:noProof/>
+          </w:rPr>
+          <w:t>4.2</w:t>
+        </w:r>
+      </w:fldSimple>
       <w:r>
         <w:t>.</w:t>
       </w:r>
-      <w:r>
-        <w:fldChar w:fldCharType="begin"/>
-      </w:r>
-      <w:r>
-        <w:instrText xml:space="preserve"> SEQ Slika \* ARABIC \s 2 </w:instrText>
-      </w:r>
-      <w:r>
-        <w:fldChar w:fldCharType="separate"/>
-      </w:r>
-      <w:r>
-        <w:rPr>
-          <w:noProof/>
-        </w:rPr>
-        <w:t>7</w:t>
-      </w:r>
-      <w:r>
-        <w:rPr>
-          <w:noProof/>
-        </w:rPr>
-        <w:fldChar w:fldCharType="end"/>
-      </w:r>
+      <w:fldSimple w:instr=" SEQ Slika \* ARABIC \s 2 ">
+        <w:r>
+          <w:rPr>
+            <w:noProof/>
+          </w:rPr>
+          <w:t>7</w:t>
+        </w:r>
+      </w:fldSimple>
       <w:r>
         <w:t xml:space="preserve"> </w:t>
       </w:r>
       <w:r>
         <w:t>Dijagram obrazaca uporabe za vlasnika restorana</w:t>
       </w:r>
-      <w:bookmarkEnd w:id="15"/>
+      <w:bookmarkEnd w:id="14"/>
     </w:p>
     <w:p>
       <w:pPr>
@@ -16506,12 +16319,12 @@
       <w:pPr>
         <w:pStyle w:val="Heading2"/>
       </w:pPr>
-      <w:bookmarkStart w:id="16" w:name="_Toc435793422"/>
+      <w:bookmarkStart w:id="15" w:name="_Toc435793422"/>
       <w:r>
         <w:lastRenderedPageBreak/>
         <w:t>Sekvencijski dijagrami</w:t>
       </w:r>
-      <w:bookmarkEnd w:id="16"/>
+      <w:bookmarkEnd w:id="15"/>
     </w:p>
     <w:p>
       <w:pPr>
@@ -16695,62 +16508,36 @@
         <w:pStyle w:val="Caption"/>
         <w:jc w:val="center"/>
       </w:pPr>
-      <w:bookmarkStart w:id="17" w:name="_Toc435803977"/>
+      <w:bookmarkStart w:id="16" w:name="_Toc435803977"/>
       <w:r>
         <w:t xml:space="preserve">Slika </w:t>
       </w:r>
-      <w:r>
-        <w:fldChar w:fldCharType="begin"/>
-      </w:r>
-      <w:r>
-        <w:instrText xml:space="preserve"> STYLEREF 2 \s </w:instrText>
-      </w:r>
-      <w:r>
-        <w:fldChar w:fldCharType="separate"/>
-      </w:r>
-      <w:r>
-        <w:rPr>
-          <w:noProof/>
-        </w:rPr>
-        <w:t>4.3</w:t>
-      </w:r>
-      <w:r>
-        <w:rPr>
-          <w:noProof/>
-        </w:rPr>
-        <w:fldChar w:fldCharType="end"/>
-      </w:r>
+      <w:fldSimple w:instr=" STYLEREF 2 \s ">
+        <w:r>
+          <w:rPr>
+            <w:noProof/>
+          </w:rPr>
+          <w:t>4.3</w:t>
+        </w:r>
+      </w:fldSimple>
       <w:r>
         <w:t>.</w:t>
       </w:r>
-      <w:r>
-        <w:fldChar w:fldCharType="begin"/>
-      </w:r>
-      <w:r>
-        <w:instrText xml:space="preserve"> SEQ Slika \* ARABIC \s 2 </w:instrText>
-      </w:r>
-      <w:r>
-        <w:fldChar w:fldCharType="separate"/>
-      </w:r>
-      <w:r>
-        <w:rPr>
-          <w:noProof/>
-        </w:rPr>
-        <w:t>1</w:t>
-      </w:r>
-      <w:r>
-        <w:rPr>
-          <w:noProof/>
-        </w:rPr>
-        <w:fldChar w:fldCharType="end"/>
-      </w:r>
+      <w:fldSimple w:instr=" SEQ Slika \* ARABIC \s 2 ">
+        <w:r>
+          <w:rPr>
+            <w:noProof/>
+          </w:rPr>
+          <w:t>1</w:t>
+        </w:r>
+      </w:fldSimple>
       <w:r>
         <w:t xml:space="preserve"> </w:t>
       </w:r>
       <w:r>
         <w:t>Sekvencijski dijagram za UC01 – RegistracijaDjelatnika</w:t>
       </w:r>
-      <w:bookmarkEnd w:id="17"/>
+      <w:bookmarkEnd w:id="16"/>
     </w:p>
     <w:p>
       <w:pPr>
@@ -16848,62 +16635,36 @@
         <w:pStyle w:val="Caption"/>
         <w:jc w:val="center"/>
       </w:pPr>
-      <w:bookmarkStart w:id="18" w:name="_Toc435803978"/>
+      <w:bookmarkStart w:id="17" w:name="_Toc435803978"/>
       <w:r>
         <w:t xml:space="preserve">Slika </w:t>
       </w:r>
-      <w:r>
-        <w:fldChar w:fldCharType="begin"/>
-      </w:r>
-      <w:r>
-        <w:instrText xml:space="preserve"> STYLEREF 2 \s </w:instrText>
-      </w:r>
-      <w:r>
-        <w:fldChar w:fldCharType="separate"/>
-      </w:r>
-      <w:r>
-        <w:rPr>
-          <w:noProof/>
-        </w:rPr>
-        <w:t>4.3</w:t>
-      </w:r>
-      <w:r>
-        <w:rPr>
-          <w:noProof/>
-        </w:rPr>
-        <w:fldChar w:fldCharType="end"/>
-      </w:r>
+      <w:fldSimple w:instr=" STYLEREF 2 \s ">
+        <w:r>
+          <w:rPr>
+            <w:noProof/>
+          </w:rPr>
+          <w:t>4.3</w:t>
+        </w:r>
+      </w:fldSimple>
       <w:r>
         <w:t>.</w:t>
       </w:r>
-      <w:r>
-        <w:fldChar w:fldCharType="begin"/>
-      </w:r>
-      <w:r>
-        <w:instrText xml:space="preserve"> SEQ Slika \* ARABIC \s 2 </w:instrText>
-      </w:r>
-      <w:r>
-        <w:fldChar w:fldCharType="separate"/>
-      </w:r>
-      <w:r>
-        <w:rPr>
-          <w:noProof/>
-        </w:rPr>
-        <w:t>2</w:t>
-      </w:r>
-      <w:r>
-        <w:rPr>
-          <w:noProof/>
-        </w:rPr>
-        <w:fldChar w:fldCharType="end"/>
-      </w:r>
+      <w:fldSimple w:instr=" SEQ Slika \* ARABIC \s 2 ">
+        <w:r>
+          <w:rPr>
+            <w:noProof/>
+          </w:rPr>
+          <w:t>2</w:t>
+        </w:r>
+      </w:fldSimple>
       <w:r>
         <w:t xml:space="preserve"> </w:t>
       </w:r>
       <w:r>
         <w:t>Sekvencijski dijagram za UC02 – UklanjanjeDjelatnika</w:t>
       </w:r>
-      <w:bookmarkEnd w:id="18"/>
+      <w:bookmarkEnd w:id="17"/>
     </w:p>
     <w:p>
       <w:pPr>
@@ -17042,62 +16803,36 @@
         <w:pStyle w:val="Caption"/>
         <w:jc w:val="center"/>
       </w:pPr>
-      <w:bookmarkStart w:id="19" w:name="_Toc435803979"/>
+      <w:bookmarkStart w:id="18" w:name="_Toc435803979"/>
       <w:r>
         <w:t xml:space="preserve">Slika </w:t>
       </w:r>
-      <w:r>
-        <w:fldChar w:fldCharType="begin"/>
-      </w:r>
-      <w:r>
-        <w:instrText xml:space="preserve"> STYLEREF 2 \s </w:instrText>
-      </w:r>
-      <w:r>
-        <w:fldChar w:fldCharType="separate"/>
-      </w:r>
-      <w:r>
-        <w:rPr>
-          <w:noProof/>
-        </w:rPr>
-        <w:t>4.3</w:t>
-      </w:r>
-      <w:r>
-        <w:rPr>
-          <w:noProof/>
-        </w:rPr>
-        <w:fldChar w:fldCharType="end"/>
-      </w:r>
+      <w:fldSimple w:instr=" STYLEREF 2 \s ">
+        <w:r>
+          <w:rPr>
+            <w:noProof/>
+          </w:rPr>
+          <w:t>4.3</w:t>
+        </w:r>
+      </w:fldSimple>
       <w:r>
         <w:t>.</w:t>
       </w:r>
-      <w:r>
-        <w:fldChar w:fldCharType="begin"/>
-      </w:r>
-      <w:r>
-        <w:instrText xml:space="preserve"> SEQ Slika \* ARABIC \s 2 </w:instrText>
-      </w:r>
-      <w:r>
-        <w:fldChar w:fldCharType="separate"/>
-      </w:r>
-      <w:r>
-        <w:rPr>
-          <w:noProof/>
-        </w:rPr>
-        <w:t>3</w:t>
-      </w:r>
-      <w:r>
-        <w:rPr>
-          <w:noProof/>
-        </w:rPr>
-        <w:fldChar w:fldCharType="end"/>
-      </w:r>
+      <w:fldSimple w:instr=" SEQ Slika \* ARABIC \s 2 ">
+        <w:r>
+          <w:rPr>
+            <w:noProof/>
+          </w:rPr>
+          <w:t>3</w:t>
+        </w:r>
+      </w:fldSimple>
       <w:r>
         <w:t xml:space="preserve"> </w:t>
       </w:r>
       <w:r>
         <w:t>Sekvencijski dijagram za UC03 – PromjenaPodatakaZaDjelatnika</w:t>
       </w:r>
-      <w:bookmarkEnd w:id="19"/>
+      <w:bookmarkEnd w:id="18"/>
       <w:r>
         <w:br w:type="page"/>
       </w:r>
@@ -17254,62 +16989,36 @@
         <w:pStyle w:val="Caption"/>
         <w:jc w:val="center"/>
       </w:pPr>
-      <w:bookmarkStart w:id="20" w:name="_Toc435803980"/>
+      <w:bookmarkStart w:id="19" w:name="_Toc435803980"/>
       <w:r>
         <w:t xml:space="preserve">Slika </w:t>
       </w:r>
-      <w:r>
-        <w:fldChar w:fldCharType="begin"/>
-      </w:r>
-      <w:r>
-        <w:instrText xml:space="preserve"> STYLEREF 2 \s </w:instrText>
-      </w:r>
-      <w:r>
-        <w:fldChar w:fldCharType="separate"/>
-      </w:r>
-      <w:r>
-        <w:rPr>
-          <w:noProof/>
-        </w:rPr>
-        <w:t>4.3</w:t>
-      </w:r>
-      <w:r>
-        <w:rPr>
-          <w:noProof/>
-        </w:rPr>
-        <w:fldChar w:fldCharType="end"/>
-      </w:r>
+      <w:fldSimple w:instr=" STYLEREF 2 \s ">
+        <w:r>
+          <w:rPr>
+            <w:noProof/>
+          </w:rPr>
+          <w:t>4.3</w:t>
+        </w:r>
+      </w:fldSimple>
       <w:r>
         <w:t>.</w:t>
       </w:r>
-      <w:r>
-        <w:fldChar w:fldCharType="begin"/>
-      </w:r>
-      <w:r>
-        <w:instrText xml:space="preserve"> SEQ Slika \* ARABIC \s 2 </w:instrText>
-      </w:r>
-      <w:r>
-        <w:fldChar w:fldCharType="separate"/>
-      </w:r>
-      <w:r>
-        <w:rPr>
-          <w:noProof/>
-        </w:rPr>
-        <w:t>4</w:t>
-      </w:r>
-      <w:r>
-        <w:rPr>
-          <w:noProof/>
-        </w:rPr>
-        <w:fldChar w:fldCharType="end"/>
-      </w:r>
+      <w:fldSimple w:instr=" SEQ Slika \* ARABIC \s 2 ">
+        <w:r>
+          <w:rPr>
+            <w:noProof/>
+          </w:rPr>
+          <w:t>4</w:t>
+        </w:r>
+      </w:fldSimple>
       <w:r>
         <w:t xml:space="preserve"> </w:t>
       </w:r>
       <w:r>
         <w:t>Sekvencijski dijagram za UC04 – PrijavaKorisnika</w:t>
       </w:r>
-      <w:bookmarkEnd w:id="20"/>
+      <w:bookmarkEnd w:id="19"/>
     </w:p>
     <w:p>
       <w:pPr>
@@ -17397,65 +17106,39 @@
         <w:pStyle w:val="Caption"/>
         <w:jc w:val="center"/>
       </w:pPr>
-      <w:bookmarkStart w:id="21" w:name="_Toc435803981"/>
+      <w:bookmarkStart w:id="20" w:name="_Toc435803981"/>
       <w:r>
         <w:t xml:space="preserve">Slika </w:t>
       </w:r>
-      <w:r>
-        <w:fldChar w:fldCharType="begin"/>
-      </w:r>
-      <w:r>
-        <w:instrText xml:space="preserve"> STYLEREF 2 \s </w:instrText>
-      </w:r>
-      <w:r>
-        <w:fldChar w:fldCharType="separate"/>
-      </w:r>
-      <w:r>
-        <w:rPr>
-          <w:noProof/>
-        </w:rPr>
-        <w:t>4.3</w:t>
-      </w:r>
-      <w:r>
-        <w:rPr>
-          <w:noProof/>
-        </w:rPr>
-        <w:fldChar w:fldCharType="end"/>
-      </w:r>
+      <w:fldSimple w:instr=" STYLEREF 2 \s ">
+        <w:r>
+          <w:rPr>
+            <w:noProof/>
+          </w:rPr>
+          <w:t>4.3</w:t>
+        </w:r>
+      </w:fldSimple>
       <w:r>
         <w:t>.</w:t>
       </w:r>
-      <w:r>
-        <w:fldChar w:fldCharType="begin"/>
-      </w:r>
-      <w:r>
-        <w:instrText xml:space="preserve"> SEQ Slika \* ARABIC \s 2 </w:instrText>
-      </w:r>
-      <w:r>
-        <w:fldChar w:fldCharType="separate"/>
-      </w:r>
-      <w:r>
-        <w:rPr>
-          <w:noProof/>
-        </w:rPr>
+      <w:fldSimple w:instr=" SEQ Slika \* ARABIC \s 2 ">
+        <w:r>
+          <w:rPr>
+            <w:noProof/>
+          </w:rPr>
+          <w:t>5</w:t>
+        </w:r>
+      </w:fldSimple>
+      <w:r>
+        <w:t xml:space="preserve"> </w:t>
+      </w:r>
+      <w:r>
+        <w:t>Sekvencijski dijagram za UC0</w:t>
+      </w:r>
+      <w:r>
         <w:t>5</w:t>
       </w:r>
       <w:r>
-        <w:rPr>
-          <w:noProof/>
-        </w:rPr>
-        <w:fldChar w:fldCharType="end"/>
-      </w:r>
-      <w:r>
-        <w:t xml:space="preserve"> </w:t>
-      </w:r>
-      <w:r>
-        <w:t>Sekvencijski dijagram za UC0</w:t>
-      </w:r>
-      <w:r>
-        <w:t>5</w:t>
-      </w:r>
-      <w:r>
         <w:t xml:space="preserve"> – </w:t>
       </w:r>
       <w:r>
@@ -17464,7 +17147,7 @@
       <w:r>
         <w:t>Korisnika</w:t>
       </w:r>
-      <w:bookmarkEnd w:id="21"/>
+      <w:bookmarkEnd w:id="20"/>
       <w:r>
         <w:rPr>
           <w:noProof/>
@@ -17567,62 +17250,36 @@
         <w:pStyle w:val="Caption"/>
         <w:jc w:val="center"/>
       </w:pPr>
-      <w:bookmarkStart w:id="22" w:name="_Toc435803982"/>
+      <w:bookmarkStart w:id="21" w:name="_Toc435803982"/>
       <w:r>
         <w:t xml:space="preserve">Slika </w:t>
       </w:r>
-      <w:r>
-        <w:fldChar w:fldCharType="begin"/>
-      </w:r>
-      <w:r>
-        <w:instrText xml:space="preserve"> STYLEREF 2 \s </w:instrText>
-      </w:r>
-      <w:r>
-        <w:fldChar w:fldCharType="separate"/>
-      </w:r>
-      <w:r>
-        <w:rPr>
-          <w:noProof/>
-        </w:rPr>
-        <w:t>4.3</w:t>
-      </w:r>
-      <w:r>
-        <w:rPr>
-          <w:noProof/>
-        </w:rPr>
-        <w:fldChar w:fldCharType="end"/>
-      </w:r>
+      <w:fldSimple w:instr=" STYLEREF 2 \s ">
+        <w:r>
+          <w:rPr>
+            <w:noProof/>
+          </w:rPr>
+          <w:t>4.3</w:t>
+        </w:r>
+      </w:fldSimple>
       <w:r>
         <w:t>.</w:t>
       </w:r>
-      <w:r>
-        <w:fldChar w:fldCharType="begin"/>
-      </w:r>
-      <w:r>
-        <w:instrText xml:space="preserve"> SEQ Slika \* ARABIC \s 2 </w:instrText>
-      </w:r>
-      <w:r>
-        <w:fldChar w:fldCharType="separate"/>
-      </w:r>
-      <w:r>
-        <w:rPr>
-          <w:noProof/>
-        </w:rPr>
-        <w:t>6</w:t>
-      </w:r>
-      <w:r>
-        <w:rPr>
-          <w:noProof/>
-        </w:rPr>
-        <w:fldChar w:fldCharType="end"/>
-      </w:r>
+      <w:fldSimple w:instr=" SEQ Slika \* ARABIC \s 2 ">
+        <w:r>
+          <w:rPr>
+            <w:noProof/>
+          </w:rPr>
+          <w:t>6</w:t>
+        </w:r>
+      </w:fldSimple>
       <w:r>
         <w:t xml:space="preserve"> </w:t>
       </w:r>
       <w:r>
         <w:t>Sekvencijski dijagram za UC06 – PregledPonude</w:t>
       </w:r>
-      <w:bookmarkEnd w:id="22"/>
+      <w:bookmarkEnd w:id="21"/>
     </w:p>
     <w:p>
       <w:pPr>
@@ -17710,62 +17367,36 @@
         <w:pStyle w:val="Caption"/>
         <w:jc w:val="center"/>
       </w:pPr>
-      <w:bookmarkStart w:id="23" w:name="_Toc435803983"/>
+      <w:bookmarkStart w:id="22" w:name="_Toc435803983"/>
       <w:r>
         <w:t xml:space="preserve">Slika </w:t>
       </w:r>
-      <w:r>
-        <w:fldChar w:fldCharType="begin"/>
-      </w:r>
-      <w:r>
-        <w:instrText xml:space="preserve"> STYLEREF 2 \s </w:instrText>
-      </w:r>
-      <w:r>
-        <w:fldChar w:fldCharType="separate"/>
-      </w:r>
-      <w:r>
-        <w:rPr>
-          <w:noProof/>
-        </w:rPr>
-        <w:t>4.3</w:t>
-      </w:r>
-      <w:r>
-        <w:rPr>
-          <w:noProof/>
-        </w:rPr>
-        <w:fldChar w:fldCharType="end"/>
-      </w:r>
+      <w:fldSimple w:instr=" STYLEREF 2 \s ">
+        <w:r>
+          <w:rPr>
+            <w:noProof/>
+          </w:rPr>
+          <w:t>4.3</w:t>
+        </w:r>
+      </w:fldSimple>
       <w:r>
         <w:t>.</w:t>
       </w:r>
-      <w:r>
-        <w:fldChar w:fldCharType="begin"/>
-      </w:r>
-      <w:r>
-        <w:instrText xml:space="preserve"> SEQ Slika \* ARABIC \s 2 </w:instrText>
-      </w:r>
-      <w:r>
-        <w:fldChar w:fldCharType="separate"/>
-      </w:r>
-      <w:r>
-        <w:rPr>
-          <w:noProof/>
-        </w:rPr>
-        <w:t>7</w:t>
-      </w:r>
-      <w:r>
-        <w:rPr>
-          <w:noProof/>
-        </w:rPr>
-        <w:fldChar w:fldCharType="end"/>
-      </w:r>
+      <w:fldSimple w:instr=" SEQ Slika \* ARABIC \s 2 ">
+        <w:r>
+          <w:rPr>
+            <w:noProof/>
+          </w:rPr>
+          <w:t>7</w:t>
+        </w:r>
+      </w:fldSimple>
       <w:r>
         <w:t xml:space="preserve"> </w:t>
       </w:r>
       <w:r>
         <w:t>Sekvencijski dijagram za UC07 – OdabirKategorijeJela</w:t>
       </w:r>
-      <w:bookmarkEnd w:id="23"/>
+      <w:bookmarkEnd w:id="22"/>
     </w:p>
     <w:p>
       <w:pPr>
@@ -17871,62 +17502,36 @@
         <w:pStyle w:val="Caption"/>
         <w:jc w:val="center"/>
       </w:pPr>
-      <w:bookmarkStart w:id="24" w:name="_Toc435803984"/>
+      <w:bookmarkStart w:id="23" w:name="_Toc435803984"/>
       <w:r>
         <w:t xml:space="preserve">Slika </w:t>
       </w:r>
-      <w:r>
-        <w:fldChar w:fldCharType="begin"/>
-      </w:r>
-      <w:r>
-        <w:instrText xml:space="preserve"> STYLEREF 2 \s </w:instrText>
-      </w:r>
-      <w:r>
-        <w:fldChar w:fldCharType="separate"/>
-      </w:r>
-      <w:r>
-        <w:rPr>
-          <w:noProof/>
-        </w:rPr>
-        <w:t>4.3</w:t>
-      </w:r>
-      <w:r>
-        <w:rPr>
-          <w:noProof/>
-        </w:rPr>
-        <w:fldChar w:fldCharType="end"/>
-      </w:r>
+      <w:fldSimple w:instr=" STYLEREF 2 \s ">
+        <w:r>
+          <w:rPr>
+            <w:noProof/>
+          </w:rPr>
+          <w:t>4.3</w:t>
+        </w:r>
+      </w:fldSimple>
       <w:r>
         <w:t>.</w:t>
       </w:r>
-      <w:r>
-        <w:fldChar w:fldCharType="begin"/>
-      </w:r>
-      <w:r>
-        <w:instrText xml:space="preserve"> SEQ Slika \* ARABIC \s 2 </w:instrText>
-      </w:r>
-      <w:r>
-        <w:fldChar w:fldCharType="separate"/>
-      </w:r>
-      <w:r>
-        <w:rPr>
-          <w:noProof/>
-        </w:rPr>
-        <w:t>8</w:t>
-      </w:r>
-      <w:r>
-        <w:rPr>
-          <w:noProof/>
-        </w:rPr>
-        <w:fldChar w:fldCharType="end"/>
-      </w:r>
+      <w:fldSimple w:instr=" SEQ Slika \* ARABIC \s 2 ">
+        <w:r>
+          <w:rPr>
+            <w:noProof/>
+          </w:rPr>
+          <w:t>8</w:t>
+        </w:r>
+      </w:fldSimple>
       <w:r>
         <w:t xml:space="preserve"> </w:t>
       </w:r>
       <w:r>
         <w:t>Sekvencijski dijagram za UC08 – Odabir jela</w:t>
       </w:r>
-      <w:bookmarkEnd w:id="24"/>
+      <w:bookmarkEnd w:id="23"/>
     </w:p>
     <w:p>
       <w:pPr>
@@ -18020,62 +17625,36 @@
         <w:pStyle w:val="Caption"/>
         <w:jc w:val="center"/>
       </w:pPr>
-      <w:bookmarkStart w:id="25" w:name="_Toc435803985"/>
+      <w:bookmarkStart w:id="24" w:name="_Toc435803985"/>
       <w:r>
         <w:t xml:space="preserve">Slika </w:t>
       </w:r>
-      <w:r>
-        <w:fldChar w:fldCharType="begin"/>
-      </w:r>
-      <w:r>
-        <w:instrText xml:space="preserve"> STYLEREF 2 \s </w:instrText>
-      </w:r>
-      <w:r>
-        <w:fldChar w:fldCharType="separate"/>
-      </w:r>
-      <w:r>
-        <w:rPr>
-          <w:noProof/>
-        </w:rPr>
-        <w:t>4.3</w:t>
-      </w:r>
-      <w:r>
-        <w:rPr>
-          <w:noProof/>
-        </w:rPr>
-        <w:fldChar w:fldCharType="end"/>
-      </w:r>
+      <w:fldSimple w:instr=" STYLEREF 2 \s ">
+        <w:r>
+          <w:rPr>
+            <w:noProof/>
+          </w:rPr>
+          <w:t>4.3</w:t>
+        </w:r>
+      </w:fldSimple>
       <w:r>
         <w:t>.</w:t>
       </w:r>
-      <w:r>
-        <w:fldChar w:fldCharType="begin"/>
-      </w:r>
-      <w:r>
-        <w:instrText xml:space="preserve"> SEQ Slika \* ARABIC \s 2 </w:instrText>
-      </w:r>
-      <w:r>
-        <w:fldChar w:fldCharType="separate"/>
-      </w:r>
-      <w:r>
-        <w:rPr>
-          <w:noProof/>
-        </w:rPr>
-        <w:t>9</w:t>
-      </w:r>
-      <w:r>
-        <w:rPr>
-          <w:noProof/>
-        </w:rPr>
-        <w:fldChar w:fldCharType="end"/>
-      </w:r>
+      <w:fldSimple w:instr=" SEQ Slika \* ARABIC \s 2 ">
+        <w:r>
+          <w:rPr>
+            <w:noProof/>
+          </w:rPr>
+          <w:t>9</w:t>
+        </w:r>
+      </w:fldSimple>
       <w:r>
         <w:t xml:space="preserve"> </w:t>
       </w:r>
       <w:r>
         <w:t>Sekvencijski dijagram za UC09 – PregledKošarice</w:t>
       </w:r>
-      <w:bookmarkEnd w:id="25"/>
+      <w:bookmarkEnd w:id="24"/>
     </w:p>
     <w:p>
       <w:pPr>
@@ -18175,62 +17754,36 @@
         <w:pStyle w:val="Caption"/>
         <w:jc w:val="center"/>
       </w:pPr>
-      <w:bookmarkStart w:id="26" w:name="_Toc435803986"/>
+      <w:bookmarkStart w:id="25" w:name="_Toc435803986"/>
       <w:r>
         <w:t xml:space="preserve">Slika </w:t>
       </w:r>
-      <w:r>
-        <w:fldChar w:fldCharType="begin"/>
-      </w:r>
-      <w:r>
-        <w:instrText xml:space="preserve"> STYLEREF 2 \s </w:instrText>
-      </w:r>
-      <w:r>
-        <w:fldChar w:fldCharType="separate"/>
-      </w:r>
-      <w:r>
-        <w:rPr>
-          <w:noProof/>
-        </w:rPr>
-        <w:t>4.3</w:t>
-      </w:r>
-      <w:r>
-        <w:rPr>
-          <w:noProof/>
-        </w:rPr>
-        <w:fldChar w:fldCharType="end"/>
-      </w:r>
+      <w:fldSimple w:instr=" STYLEREF 2 \s ">
+        <w:r>
+          <w:rPr>
+            <w:noProof/>
+          </w:rPr>
+          <w:t>4.3</w:t>
+        </w:r>
+      </w:fldSimple>
       <w:r>
         <w:t>.</w:t>
       </w:r>
-      <w:r>
-        <w:fldChar w:fldCharType="begin"/>
-      </w:r>
-      <w:r>
-        <w:instrText xml:space="preserve"> SEQ Slika \* ARABIC \s 2 </w:instrText>
-      </w:r>
-      <w:r>
-        <w:fldChar w:fldCharType="separate"/>
-      </w:r>
-      <w:r>
-        <w:rPr>
-          <w:noProof/>
-        </w:rPr>
-        <w:t>10</w:t>
-      </w:r>
-      <w:r>
-        <w:rPr>
-          <w:noProof/>
-        </w:rPr>
-        <w:fldChar w:fldCharType="end"/>
-      </w:r>
+      <w:fldSimple w:instr=" SEQ Slika \* ARABIC \s 2 ">
+        <w:r>
+          <w:rPr>
+            <w:noProof/>
+          </w:rPr>
+          <w:t>10</w:t>
+        </w:r>
+      </w:fldSimple>
       <w:r>
         <w:t xml:space="preserve"> </w:t>
       </w:r>
       <w:r>
         <w:t>Sekvencijski dijagram za UC10 i UC11 – DodajUKošaricu</w:t>
       </w:r>
-      <w:bookmarkEnd w:id="26"/>
+      <w:bookmarkEnd w:id="25"/>
     </w:p>
     <w:p>
       <w:pPr>
@@ -18330,55 +17883,29 @@
         <w:pStyle w:val="Caption"/>
         <w:jc w:val="center"/>
       </w:pPr>
-      <w:bookmarkStart w:id="27" w:name="_Toc435803987"/>
+      <w:bookmarkStart w:id="26" w:name="_Toc435803987"/>
       <w:r>
         <w:t xml:space="preserve">Slika </w:t>
       </w:r>
-      <w:r>
-        <w:fldChar w:fldCharType="begin"/>
-      </w:r>
-      <w:r>
-        <w:instrText xml:space="preserve"> STYLEREF 2 \s </w:instrText>
-      </w:r>
-      <w:r>
-        <w:fldChar w:fldCharType="separate"/>
-      </w:r>
-      <w:r>
-        <w:rPr>
-          <w:noProof/>
-        </w:rPr>
-        <w:t>4.3</w:t>
-      </w:r>
-      <w:r>
-        <w:rPr>
-          <w:noProof/>
-        </w:rPr>
-        <w:fldChar w:fldCharType="end"/>
-      </w:r>
+      <w:fldSimple w:instr=" STYLEREF 2 \s ">
+        <w:r>
+          <w:rPr>
+            <w:noProof/>
+          </w:rPr>
+          <w:t>4.3</w:t>
+        </w:r>
+      </w:fldSimple>
       <w:r>
         <w:t>.</w:t>
       </w:r>
-      <w:r>
-        <w:fldChar w:fldCharType="begin"/>
-      </w:r>
-      <w:r>
-        <w:instrText xml:space="preserve"> SEQ Slika \* ARABIC \s 2 </w:instrText>
-      </w:r>
-      <w:r>
-        <w:fldChar w:fldCharType="separate"/>
-      </w:r>
-      <w:r>
-        <w:rPr>
-          <w:noProof/>
-        </w:rPr>
-        <w:t>11</w:t>
-      </w:r>
-      <w:r>
-        <w:rPr>
-          <w:noProof/>
-        </w:rPr>
-        <w:fldChar w:fldCharType="end"/>
-      </w:r>
+      <w:fldSimple w:instr=" SEQ Slika \* ARABIC \s 2 ">
+        <w:r>
+          <w:rPr>
+            <w:noProof/>
+          </w:rPr>
+          <w:t>11</w:t>
+        </w:r>
+      </w:fldSimple>
       <w:r>
         <w:t xml:space="preserve"> </w:t>
       </w:r>
@@ -18394,7 +17921,7 @@
       <w:r>
         <w:t>DodavanjeDodatkaSaStraniceJela</w:t>
       </w:r>
-      <w:bookmarkEnd w:id="27"/>
+      <w:bookmarkEnd w:id="26"/>
       <w:r>
         <w:br w:type="page"/>
       </w:r>
@@ -18503,65 +18030,36 @@
         <w:pStyle w:val="Caption"/>
         <w:jc w:val="center"/>
       </w:pPr>
-      <w:bookmarkStart w:id="28" w:name="_Toc435803988"/>
+      <w:bookmarkStart w:id="27" w:name="_Toc435803988"/>
       <w:r>
         <w:t xml:space="preserve">Slika </w:t>
       </w:r>
-      <w:r>
-        <w:fldChar w:fldCharType="begin"/>
-      </w:r>
-      <w:r>
-        <w:instrText xml:space="preserve"> STYLEREF 2 \</w:instrText>
-      </w:r>
-      <w:r>
-        <w:instrText xml:space="preserve">s </w:instrText>
-      </w:r>
-      <w:r>
-        <w:fldChar w:fldCharType="separate"/>
-      </w:r>
-      <w:r>
-        <w:rPr>
-          <w:noProof/>
-        </w:rPr>
-        <w:t>4.3</w:t>
-      </w:r>
-      <w:r>
-        <w:rPr>
-          <w:noProof/>
-        </w:rPr>
-        <w:fldChar w:fldCharType="end"/>
-      </w:r>
+      <w:fldSimple w:instr=" STYLEREF 2 \s ">
+        <w:r>
+          <w:rPr>
+            <w:noProof/>
+          </w:rPr>
+          <w:t>4.3</w:t>
+        </w:r>
+      </w:fldSimple>
       <w:r>
         <w:t>.</w:t>
       </w:r>
-      <w:r>
-        <w:fldChar w:fldCharType="begin"/>
-      </w:r>
-      <w:r>
-        <w:instrText xml:space="preserve"> SEQ Slika \* ARABIC \s 2 </w:instrText>
-      </w:r>
-      <w:r>
-        <w:fldChar w:fldCharType="separate"/>
-      </w:r>
-      <w:r>
-        <w:rPr>
-          <w:noProof/>
-        </w:rPr>
-        <w:t>12</w:t>
-      </w:r>
-      <w:r>
-        <w:rPr>
-          <w:noProof/>
-        </w:rPr>
-        <w:fldChar w:fldCharType="end"/>
-      </w:r>
+      <w:fldSimple w:instr=" SEQ Slika \* ARABIC \s 2 ">
+        <w:r>
+          <w:rPr>
+            <w:noProof/>
+          </w:rPr>
+          <w:t>12</w:t>
+        </w:r>
+      </w:fldSimple>
       <w:r>
         <w:t xml:space="preserve"> </w:t>
       </w:r>
       <w:r>
         <w:t>Sekvencijski dijagram za UC13 – DodavanjeDodatakaIzKošarice</w:t>
       </w:r>
-      <w:bookmarkEnd w:id="28"/>
+      <w:bookmarkEnd w:id="27"/>
     </w:p>
     <w:p>
       <w:pPr>
@@ -18667,62 +18165,36 @@
         <w:pStyle w:val="Caption"/>
         <w:jc w:val="center"/>
       </w:pPr>
-      <w:bookmarkStart w:id="29" w:name="_Toc435803989"/>
+      <w:bookmarkStart w:id="28" w:name="_Toc435803989"/>
       <w:r>
         <w:t xml:space="preserve">Slika </w:t>
       </w:r>
-      <w:r>
-        <w:fldChar w:fldCharType="begin"/>
-      </w:r>
-      <w:r>
-        <w:instrText xml:space="preserve"> STYLEREF 2 \s </w:instrText>
-      </w:r>
-      <w:r>
-        <w:fldChar w:fldCharType="separate"/>
-      </w:r>
-      <w:r>
-        <w:rPr>
-          <w:noProof/>
-        </w:rPr>
-        <w:t>4.3</w:t>
-      </w:r>
-      <w:r>
-        <w:rPr>
-          <w:noProof/>
-        </w:rPr>
-        <w:fldChar w:fldCharType="end"/>
-      </w:r>
+      <w:fldSimple w:instr=" STYLEREF 2 \s ">
+        <w:r>
+          <w:rPr>
+            <w:noProof/>
+          </w:rPr>
+          <w:t>4.3</w:t>
+        </w:r>
+      </w:fldSimple>
       <w:r>
         <w:t>.</w:t>
       </w:r>
-      <w:r>
-        <w:fldChar w:fldCharType="begin"/>
-      </w:r>
-      <w:r>
-        <w:instrText xml:space="preserve"> SEQ Slika \* ARABIC \s 2 </w:instrText>
-      </w:r>
-      <w:r>
-        <w:fldChar w:fldCharType="separate"/>
-      </w:r>
-      <w:r>
-        <w:rPr>
-          <w:noProof/>
-        </w:rPr>
-        <w:t>13</w:t>
-      </w:r>
-      <w:r>
-        <w:rPr>
-          <w:noProof/>
-        </w:rPr>
-        <w:fldChar w:fldCharType="end"/>
-      </w:r>
+      <w:fldSimple w:instr=" SEQ Slika \* ARABIC \s 2 ">
+        <w:r>
+          <w:rPr>
+            <w:noProof/>
+          </w:rPr>
+          <w:t>13</w:t>
+        </w:r>
+      </w:fldSimple>
       <w:r>
         <w:t xml:space="preserve"> </w:t>
       </w:r>
       <w:r>
         <w:t>Sekvencijski dijagram za UC14 – PromjenaKoličineIzKošarice</w:t>
       </w:r>
-      <w:bookmarkEnd w:id="29"/>
+      <w:bookmarkEnd w:id="28"/>
       <w:r>
         <w:br w:type="page"/>
       </w:r>
@@ -18813,62 +18285,36 @@
         <w:pStyle w:val="Caption"/>
         <w:jc w:val="center"/>
       </w:pPr>
-      <w:bookmarkStart w:id="30" w:name="_Toc435803990"/>
+      <w:bookmarkStart w:id="29" w:name="_Toc435803990"/>
       <w:r>
         <w:t xml:space="preserve">Slika </w:t>
       </w:r>
-      <w:r>
-        <w:fldChar w:fldCharType="begin"/>
-      </w:r>
-      <w:r>
-        <w:instrText xml:space="preserve"> STYLEREF 2 \s </w:instrText>
-      </w:r>
-      <w:r>
-        <w:fldChar w:fldCharType="separate"/>
-      </w:r>
-      <w:r>
-        <w:rPr>
-          <w:noProof/>
-        </w:rPr>
-        <w:t>4.3</w:t>
-      </w:r>
-      <w:r>
-        <w:rPr>
-          <w:noProof/>
-        </w:rPr>
-        <w:fldChar w:fldCharType="end"/>
-      </w:r>
+      <w:fldSimple w:instr=" STYLEREF 2 \s ">
+        <w:r>
+          <w:rPr>
+            <w:noProof/>
+          </w:rPr>
+          <w:t>4.3</w:t>
+        </w:r>
+      </w:fldSimple>
       <w:r>
         <w:t>.</w:t>
       </w:r>
-      <w:r>
-        <w:fldChar w:fldCharType="begin"/>
-      </w:r>
-      <w:r>
-        <w:instrText xml:space="preserve"> SEQ Slika \* ARABIC \s 2 </w:instrText>
-      </w:r>
-      <w:r>
-        <w:fldChar w:fldCharType="separate"/>
-      </w:r>
-      <w:r>
-        <w:rPr>
-          <w:noProof/>
-        </w:rPr>
-        <w:t>14</w:t>
-      </w:r>
-      <w:r>
-        <w:rPr>
-          <w:noProof/>
-        </w:rPr>
-        <w:fldChar w:fldCharType="end"/>
-      </w:r>
+      <w:fldSimple w:instr=" SEQ Slika \* ARABIC \s 2 ">
+        <w:r>
+          <w:rPr>
+            <w:noProof/>
+          </w:rPr>
+          <w:t>14</w:t>
+        </w:r>
+      </w:fldSimple>
       <w:r>
         <w:t xml:space="preserve"> </w:t>
       </w:r>
       <w:r>
         <w:t>Sekvencijski dijagram za UC15 – PromijenaKoličineSaStraniceJela</w:t>
       </w:r>
-      <w:bookmarkEnd w:id="30"/>
+      <w:bookmarkEnd w:id="29"/>
     </w:p>
     <w:p>
       <w:pPr>
@@ -18962,62 +18408,36 @@
         <w:pStyle w:val="Caption"/>
         <w:jc w:val="center"/>
       </w:pPr>
-      <w:bookmarkStart w:id="31" w:name="_Toc435803991"/>
+      <w:bookmarkStart w:id="30" w:name="_Toc435803991"/>
       <w:r>
         <w:t xml:space="preserve">Slika </w:t>
       </w:r>
-      <w:r>
-        <w:fldChar w:fldCharType="begin"/>
-      </w:r>
-      <w:r>
-        <w:instrText xml:space="preserve"> STYLEREF 2 \s </w:instrText>
-      </w:r>
-      <w:r>
-        <w:fldChar w:fldCharType="separate"/>
-      </w:r>
-      <w:r>
-        <w:rPr>
-          <w:noProof/>
-        </w:rPr>
-        <w:t>4.3</w:t>
-      </w:r>
-      <w:r>
-        <w:rPr>
-          <w:noProof/>
-        </w:rPr>
-        <w:fldChar w:fldCharType="end"/>
-      </w:r>
+      <w:fldSimple w:instr=" STYLEREF 2 \s ">
+        <w:r>
+          <w:rPr>
+            <w:noProof/>
+          </w:rPr>
+          <w:t>4.3</w:t>
+        </w:r>
+      </w:fldSimple>
       <w:r>
         <w:t>.</w:t>
       </w:r>
-      <w:r>
-        <w:fldChar w:fldCharType="begin"/>
-      </w:r>
-      <w:r>
-        <w:instrText xml:space="preserve"> SEQ Slika \* ARABIC \s 2 </w:instrText>
-      </w:r>
-      <w:r>
-        <w:fldChar w:fldCharType="separate"/>
-      </w:r>
-      <w:r>
-        <w:rPr>
-          <w:noProof/>
-        </w:rPr>
-        <w:t>15</w:t>
-      </w:r>
-      <w:r>
-        <w:rPr>
-          <w:noProof/>
-        </w:rPr>
-        <w:fldChar w:fldCharType="end"/>
-      </w:r>
+      <w:fldSimple w:instr=" SEQ Slika \* ARABIC \s 2 ">
+        <w:r>
+          <w:rPr>
+            <w:noProof/>
+          </w:rPr>
+          <w:t>15</w:t>
+        </w:r>
+      </w:fldSimple>
       <w:r>
         <w:t xml:space="preserve"> </w:t>
       </w:r>
       <w:r>
         <w:t>Sekvencijski dijagram za UC16 – BrisanjeJelaIzKošarice</w:t>
       </w:r>
-      <w:bookmarkEnd w:id="31"/>
+      <w:bookmarkEnd w:id="30"/>
     </w:p>
     <w:p>
       <w:pPr>
@@ -19152,62 +18572,36 @@
         <w:pStyle w:val="Caption"/>
         <w:jc w:val="center"/>
       </w:pPr>
-      <w:bookmarkStart w:id="32" w:name="_Toc435803992"/>
+      <w:bookmarkStart w:id="31" w:name="_Toc435803992"/>
       <w:r>
         <w:t xml:space="preserve">Slika </w:t>
       </w:r>
-      <w:r>
-        <w:fldChar w:fldCharType="begin"/>
-      </w:r>
-      <w:r>
-        <w:instrText xml:space="preserve"> STYLEREF 2 \s </w:instrText>
-      </w:r>
-      <w:r>
-        <w:fldChar w:fldCharType="separate"/>
-      </w:r>
-      <w:r>
-        <w:rPr>
-          <w:noProof/>
-        </w:rPr>
-        <w:t>4.3</w:t>
-      </w:r>
-      <w:r>
-        <w:rPr>
-          <w:noProof/>
-        </w:rPr>
-        <w:fldChar w:fldCharType="end"/>
-      </w:r>
+      <w:fldSimple w:instr=" STYLEREF 2 \s ">
+        <w:r>
+          <w:rPr>
+            <w:noProof/>
+          </w:rPr>
+          <w:t>4.3</w:t>
+        </w:r>
+      </w:fldSimple>
       <w:r>
         <w:t>.</w:t>
       </w:r>
-      <w:r>
-        <w:fldChar w:fldCharType="begin"/>
-      </w:r>
-      <w:r>
-        <w:instrText xml:space="preserve"> SEQ Slika \* ARABIC \s 2 </w:instrText>
-      </w:r>
-      <w:r>
-        <w:fldChar w:fldCharType="separate"/>
-      </w:r>
-      <w:r>
-        <w:rPr>
-          <w:noProof/>
-        </w:rPr>
-        <w:t>16</w:t>
-      </w:r>
-      <w:r>
-        <w:rPr>
-          <w:noProof/>
-        </w:rPr>
-        <w:fldChar w:fldCharType="end"/>
-      </w:r>
+      <w:fldSimple w:instr=" SEQ Slika \* ARABIC \s 2 ">
+        <w:r>
+          <w:rPr>
+            <w:noProof/>
+          </w:rPr>
+          <w:t>16</w:t>
+        </w:r>
+      </w:fldSimple>
       <w:r>
         <w:t xml:space="preserve"> </w:t>
       </w:r>
       <w:r>
         <w:t>Sekvencijski dijagram za UC17 – PotvrđivanjeNarudžbe</w:t>
       </w:r>
-      <w:bookmarkEnd w:id="32"/>
+      <w:bookmarkEnd w:id="31"/>
     </w:p>
     <w:p>
       <w:pPr>
@@ -19315,62 +18709,36 @@
         <w:pStyle w:val="Caption"/>
         <w:jc w:val="center"/>
       </w:pPr>
-      <w:bookmarkStart w:id="33" w:name="_Toc435803993"/>
+      <w:bookmarkStart w:id="32" w:name="_Toc435803993"/>
       <w:r>
         <w:t xml:space="preserve">Slika </w:t>
       </w:r>
-      <w:r>
-        <w:fldChar w:fldCharType="begin"/>
-      </w:r>
-      <w:r>
-        <w:instrText xml:space="preserve"> STYLEREF 2 \s </w:instrText>
-      </w:r>
-      <w:r>
-        <w:fldChar w:fldCharType="separate"/>
-      </w:r>
-      <w:r>
-        <w:rPr>
-          <w:noProof/>
-        </w:rPr>
-        <w:t>4.3</w:t>
-      </w:r>
-      <w:r>
-        <w:rPr>
-          <w:noProof/>
-        </w:rPr>
-        <w:fldChar w:fldCharType="end"/>
-      </w:r>
+      <w:fldSimple w:instr=" STYLEREF 2 \s ">
+        <w:r>
+          <w:rPr>
+            <w:noProof/>
+          </w:rPr>
+          <w:t>4.3</w:t>
+        </w:r>
+      </w:fldSimple>
       <w:r>
         <w:t>.</w:t>
       </w:r>
-      <w:r>
-        <w:fldChar w:fldCharType="begin"/>
-      </w:r>
-      <w:r>
-        <w:instrText xml:space="preserve"> SEQ Slika \* ARABIC \s 2 </w:instrText>
-      </w:r>
-      <w:r>
-        <w:fldChar w:fldCharType="separate"/>
-      </w:r>
-      <w:r>
-        <w:rPr>
-          <w:noProof/>
-        </w:rPr>
-        <w:t>17</w:t>
-      </w:r>
-      <w:r>
-        <w:rPr>
-          <w:noProof/>
-        </w:rPr>
-        <w:fldChar w:fldCharType="end"/>
-      </w:r>
+      <w:fldSimple w:instr=" SEQ Slika \* ARABIC \s 2 ">
+        <w:r>
+          <w:rPr>
+            <w:noProof/>
+          </w:rPr>
+          <w:t>17</w:t>
+        </w:r>
+      </w:fldSimple>
       <w:r>
         <w:t xml:space="preserve"> </w:t>
       </w:r>
       <w:r>
         <w:t>Sekvencijski dijagram za UC18 i UC19 – UnosKomentara</w:t>
       </w:r>
-      <w:bookmarkEnd w:id="33"/>
+      <w:bookmarkEnd w:id="32"/>
       <w:r>
         <w:br w:type="page"/>
       </w:r>
@@ -19461,62 +18829,36 @@
         <w:pStyle w:val="Caption"/>
         <w:jc w:val="center"/>
       </w:pPr>
-      <w:bookmarkStart w:id="34" w:name="_Toc435803994"/>
+      <w:bookmarkStart w:id="33" w:name="_Toc435803994"/>
       <w:r>
         <w:t xml:space="preserve">Slika </w:t>
       </w:r>
-      <w:r>
-        <w:fldChar w:fldCharType="begin"/>
-      </w:r>
-      <w:r>
-        <w:instrText xml:space="preserve"> STYLEREF 2 \s </w:instrText>
-      </w:r>
-      <w:r>
-        <w:fldChar w:fldCharType="separate"/>
-      </w:r>
-      <w:r>
-        <w:rPr>
-          <w:noProof/>
-        </w:rPr>
-        <w:t>4.3</w:t>
-      </w:r>
-      <w:r>
-        <w:rPr>
-          <w:noProof/>
-        </w:rPr>
-        <w:fldChar w:fldCharType="end"/>
-      </w:r>
+      <w:fldSimple w:instr=" STYLEREF 2 \s ">
+        <w:r>
+          <w:rPr>
+            <w:noProof/>
+          </w:rPr>
+          <w:t>4.3</w:t>
+        </w:r>
+      </w:fldSimple>
       <w:r>
         <w:t>.</w:t>
       </w:r>
-      <w:r>
-        <w:fldChar w:fldCharType="begin"/>
-      </w:r>
-      <w:r>
-        <w:instrText xml:space="preserve"> SEQ Slika \* ARABIC \s 2 </w:instrText>
-      </w:r>
-      <w:r>
-        <w:fldChar w:fldCharType="separate"/>
-      </w:r>
-      <w:r>
-        <w:rPr>
-          <w:noProof/>
-        </w:rPr>
-        <w:t>18</w:t>
-      </w:r>
-      <w:r>
-        <w:rPr>
-          <w:noProof/>
-        </w:rPr>
-        <w:fldChar w:fldCharType="end"/>
-      </w:r>
+      <w:fldSimple w:instr=" SEQ Slika \* ARABIC \s 2 ">
+        <w:r>
+          <w:rPr>
+            <w:noProof/>
+          </w:rPr>
+          <w:t>18</w:t>
+        </w:r>
+      </w:fldSimple>
       <w:r>
         <w:t xml:space="preserve"> </w:t>
       </w:r>
       <w:r>
         <w:t>Sekvencijski dijagram za UC20 – PregledKontakata</w:t>
       </w:r>
-      <w:bookmarkEnd w:id="34"/>
+      <w:bookmarkEnd w:id="33"/>
     </w:p>
     <w:p/>
     <w:p>
@@ -19613,62 +18955,36 @@
         <w:pStyle w:val="Caption"/>
         <w:jc w:val="center"/>
       </w:pPr>
-      <w:bookmarkStart w:id="35" w:name="_Toc435803995"/>
+      <w:bookmarkStart w:id="34" w:name="_Toc435803995"/>
       <w:r>
         <w:t xml:space="preserve">Slika </w:t>
       </w:r>
-      <w:r>
-        <w:fldChar w:fldCharType="begin"/>
-      </w:r>
-      <w:r>
-        <w:instrText xml:space="preserve"> STYLEREF 2 \s </w:instrText>
-      </w:r>
-      <w:r>
-        <w:fldChar w:fldCharType="separate"/>
-      </w:r>
-      <w:r>
-        <w:rPr>
-          <w:noProof/>
-        </w:rPr>
-        <w:t>4.3</w:t>
-      </w:r>
-      <w:r>
-        <w:rPr>
-          <w:noProof/>
-        </w:rPr>
-        <w:fldChar w:fldCharType="end"/>
-      </w:r>
+      <w:fldSimple w:instr=" STYLEREF 2 \s ">
+        <w:r>
+          <w:rPr>
+            <w:noProof/>
+          </w:rPr>
+          <w:t>4.3</w:t>
+        </w:r>
+      </w:fldSimple>
       <w:r>
         <w:t>.</w:t>
       </w:r>
-      <w:r>
-        <w:fldChar w:fldCharType="begin"/>
-      </w:r>
-      <w:r>
-        <w:instrText xml:space="preserve"> SEQ Slika \* ARABIC \s 2 </w:instrText>
-      </w:r>
-      <w:r>
-        <w:fldChar w:fldCharType="separate"/>
-      </w:r>
-      <w:r>
-        <w:rPr>
-          <w:noProof/>
-        </w:rPr>
-        <w:t>19</w:t>
-      </w:r>
-      <w:r>
-        <w:rPr>
-          <w:noProof/>
-        </w:rPr>
-        <w:fldChar w:fldCharType="end"/>
-      </w:r>
+      <w:fldSimple w:instr=" SEQ Slika \* ARABIC \s 2 ">
+        <w:r>
+          <w:rPr>
+            <w:noProof/>
+          </w:rPr>
+          <w:t>19</w:t>
+        </w:r>
+      </w:fldSimple>
       <w:r>
         <w:t xml:space="preserve"> </w:t>
       </w:r>
       <w:r>
         <w:t>Sekvencijski dijagram za UC21 – PregledAdminStranice</w:t>
       </w:r>
-      <w:bookmarkEnd w:id="35"/>
+      <w:bookmarkEnd w:id="34"/>
       <w:r>
         <w:br w:type="page"/>
       </w:r>
@@ -19759,62 +19075,36 @@
         <w:pStyle w:val="Caption"/>
         <w:jc w:val="center"/>
       </w:pPr>
-      <w:bookmarkStart w:id="36" w:name="_Toc435803996"/>
+      <w:bookmarkStart w:id="35" w:name="_Toc435803996"/>
       <w:r>
         <w:t xml:space="preserve">Slika </w:t>
       </w:r>
-      <w:r>
-        <w:fldChar w:fldCharType="begin"/>
-      </w:r>
-      <w:r>
-        <w:instrText xml:space="preserve"> STYLEREF 2 \s </w:instrText>
-      </w:r>
-      <w:r>
-        <w:fldChar w:fldCharType="separate"/>
-      </w:r>
-      <w:r>
-        <w:rPr>
-          <w:noProof/>
-        </w:rPr>
-        <w:t>4.3</w:t>
-      </w:r>
-      <w:r>
-        <w:rPr>
-          <w:noProof/>
-        </w:rPr>
-        <w:fldChar w:fldCharType="end"/>
-      </w:r>
+      <w:fldSimple w:instr=" STYLEREF 2 \s ">
+        <w:r>
+          <w:rPr>
+            <w:noProof/>
+          </w:rPr>
+          <w:t>4.3</w:t>
+        </w:r>
+      </w:fldSimple>
       <w:r>
         <w:t>.</w:t>
       </w:r>
-      <w:r>
-        <w:fldChar w:fldCharType="begin"/>
-      </w:r>
-      <w:r>
-        <w:instrText xml:space="preserve"> SEQ Slika \* ARABIC \s 2 </w:instrText>
-      </w:r>
-      <w:r>
-        <w:fldChar w:fldCharType="separate"/>
-      </w:r>
-      <w:r>
-        <w:rPr>
-          <w:noProof/>
-        </w:rPr>
-        <w:t>20</w:t>
-      </w:r>
-      <w:r>
-        <w:rPr>
-          <w:noProof/>
-        </w:rPr>
-        <w:fldChar w:fldCharType="end"/>
-      </w:r>
+      <w:fldSimple w:instr=" SEQ Slika \* ARABIC \s 2 ">
+        <w:r>
+          <w:rPr>
+            <w:noProof/>
+          </w:rPr>
+          <w:t>20</w:t>
+        </w:r>
+      </w:fldSimple>
       <w:r>
         <w:t xml:space="preserve"> </w:t>
       </w:r>
       <w:r>
         <w:t>Sekvencijski dijagram za UC22 – PregledNarudžbi</w:t>
       </w:r>
-      <w:bookmarkEnd w:id="36"/>
+      <w:bookmarkEnd w:id="35"/>
     </w:p>
     <w:p/>
     <w:p>
@@ -19908,62 +19198,36 @@
         <w:pStyle w:val="Caption"/>
         <w:jc w:val="center"/>
       </w:pPr>
-      <w:bookmarkStart w:id="37" w:name="_Toc435803997"/>
+      <w:bookmarkStart w:id="36" w:name="_Toc435803997"/>
       <w:r>
         <w:t xml:space="preserve">Slika </w:t>
       </w:r>
-      <w:r>
-        <w:fldChar w:fldCharType="begin"/>
-      </w:r>
-      <w:r>
-        <w:instrText xml:space="preserve"> STYLEREF 2 \s </w:instrText>
-      </w:r>
-      <w:r>
-        <w:fldChar w:fldCharType="separate"/>
-      </w:r>
-      <w:r>
-        <w:rPr>
-          <w:noProof/>
-        </w:rPr>
-        <w:t>4.3</w:t>
-      </w:r>
-      <w:r>
-        <w:rPr>
-          <w:noProof/>
-        </w:rPr>
-        <w:fldChar w:fldCharType="end"/>
-      </w:r>
+      <w:fldSimple w:instr=" STYLEREF 2 \s ">
+        <w:r>
+          <w:rPr>
+            <w:noProof/>
+          </w:rPr>
+          <w:t>4.3</w:t>
+        </w:r>
+      </w:fldSimple>
       <w:r>
         <w:t>.</w:t>
       </w:r>
-      <w:r>
-        <w:fldChar w:fldCharType="begin"/>
-      </w:r>
-      <w:r>
-        <w:instrText xml:space="preserve"> SEQ Slika \* ARABIC \s 2 </w:instrText>
-      </w:r>
-      <w:r>
-        <w:fldChar w:fldCharType="separate"/>
-      </w:r>
-      <w:r>
-        <w:rPr>
-          <w:noProof/>
-        </w:rPr>
-        <w:t>21</w:t>
-      </w:r>
-      <w:r>
-        <w:rPr>
-          <w:noProof/>
-        </w:rPr>
-        <w:fldChar w:fldCharType="end"/>
-      </w:r>
+      <w:fldSimple w:instr=" SEQ Slika \* ARABIC \s 2 ">
+        <w:r>
+          <w:rPr>
+            <w:noProof/>
+          </w:rPr>
+          <w:t>21</w:t>
+        </w:r>
+      </w:fldSimple>
       <w:r>
         <w:t xml:space="preserve"> </w:t>
       </w:r>
       <w:r>
         <w:t>Sekvencijski dijagram za UC23 – PotvrdaZaprimljeneNarudžbe</w:t>
       </w:r>
-      <w:bookmarkEnd w:id="37"/>
+      <w:bookmarkEnd w:id="36"/>
       <w:r>
         <w:br w:type="page"/>
       </w:r>
@@ -20048,65 +19312,36 @@
         <w:pStyle w:val="Caption"/>
         <w:jc w:val="center"/>
       </w:pPr>
-      <w:bookmarkStart w:id="38" w:name="_Toc435803998"/>
+      <w:bookmarkStart w:id="37" w:name="_Toc435803998"/>
       <w:r>
         <w:t xml:space="preserve">Slika </w:t>
       </w:r>
-      <w:r>
-        <w:fldChar w:fldCharType="begin"/>
-      </w:r>
-      <w:r>
-        <w:instrText xml:space="preserve"> STYLEREF 2 \s </w:instrText>
-      </w:r>
-      <w:r>
-        <w:fldChar w:fldCharType="separate"/>
-      </w:r>
-      <w:r>
-        <w:rPr>
-          <w:noProof/>
-        </w:rPr>
-        <w:t>4.3</w:t>
-      </w:r>
-      <w:r>
-        <w:rPr>
-          <w:noProof/>
-        </w:rPr>
-        <w:fldChar w:fldCharType="end"/>
-      </w:r>
+      <w:fldSimple w:instr=" STYLEREF 2 \s ">
+        <w:r>
+          <w:rPr>
+            <w:noProof/>
+          </w:rPr>
+          <w:t>4.3</w:t>
+        </w:r>
+      </w:fldSimple>
       <w:r>
         <w:t>.</w:t>
       </w:r>
-      <w:r>
-        <w:fldChar w:fldCharType="begin"/>
-      </w:r>
-      <w:r>
-        <w:instrText xml:space="preserve"> SEQ Slik</w:instrText>
-      </w:r>
-      <w:r>
-        <w:instrText xml:space="preserve">a \* ARABIC \s 2 </w:instrText>
-      </w:r>
-      <w:r>
-        <w:fldChar w:fldCharType="separate"/>
-      </w:r>
-      <w:r>
-        <w:rPr>
-          <w:noProof/>
-        </w:rPr>
-        <w:t>22</w:t>
-      </w:r>
-      <w:r>
-        <w:rPr>
-          <w:noProof/>
-        </w:rPr>
-        <w:fldChar w:fldCharType="end"/>
-      </w:r>
+      <w:fldSimple w:instr=" SEQ Slika \* ARABIC \s 2 ">
+        <w:r>
+          <w:rPr>
+            <w:noProof/>
+          </w:rPr>
+          <w:t>22</w:t>
+        </w:r>
+      </w:fldSimple>
       <w:r>
         <w:t xml:space="preserve"> </w:t>
       </w:r>
       <w:r>
         <w:t>Sekvencijski dijagram za UC24 – OdbijanjeNarudžbe</w:t>
       </w:r>
-      <w:bookmarkEnd w:id="38"/>
+      <w:bookmarkEnd w:id="37"/>
     </w:p>
     <w:p>
       <w:pPr>
@@ -20200,62 +19435,36 @@
           <w:bCs w:val="0"/>
         </w:rPr>
       </w:pPr>
-      <w:bookmarkStart w:id="39" w:name="_Toc435803999"/>
+      <w:bookmarkStart w:id="38" w:name="_Toc435803999"/>
       <w:r>
         <w:t xml:space="preserve">Slika </w:t>
       </w:r>
-      <w:r>
-        <w:fldChar w:fldCharType="begin"/>
-      </w:r>
-      <w:r>
-        <w:instrText xml:space="preserve"> STYLEREF 2 \s </w:instrText>
-      </w:r>
-      <w:r>
-        <w:fldChar w:fldCharType="separate"/>
-      </w:r>
-      <w:r>
-        <w:rPr>
-          <w:noProof/>
-        </w:rPr>
-        <w:t>4.3</w:t>
-      </w:r>
-      <w:r>
-        <w:rPr>
-          <w:noProof/>
-        </w:rPr>
-        <w:fldChar w:fldCharType="end"/>
-      </w:r>
+      <w:fldSimple w:instr=" STYLEREF 2 \s ">
+        <w:r>
+          <w:rPr>
+            <w:noProof/>
+          </w:rPr>
+          <w:t>4.3</w:t>
+        </w:r>
+      </w:fldSimple>
       <w:r>
         <w:t>.</w:t>
       </w:r>
-      <w:r>
-        <w:fldChar w:fldCharType="begin"/>
-      </w:r>
-      <w:r>
-        <w:instrText xml:space="preserve"> SEQ Slika \* ARABIC \s 2 </w:instrText>
-      </w:r>
-      <w:r>
-        <w:fldChar w:fldCharType="separate"/>
-      </w:r>
-      <w:r>
-        <w:rPr>
-          <w:noProof/>
-        </w:rPr>
-        <w:t>23</w:t>
-      </w:r>
-      <w:r>
-        <w:rPr>
-          <w:noProof/>
-        </w:rPr>
-        <w:fldChar w:fldCharType="end"/>
-      </w:r>
+      <w:fldSimple w:instr=" SEQ Slika \* ARABIC \s 2 ">
+        <w:r>
+          <w:rPr>
+            <w:noProof/>
+          </w:rPr>
+          <w:t>23</w:t>
+        </w:r>
+      </w:fldSimple>
       <w:r>
         <w:t xml:space="preserve"> </w:t>
       </w:r>
       <w:r>
         <w:t>Sekvencijski dijagram za UC25 – DodajJelo</w:t>
       </w:r>
-      <w:bookmarkEnd w:id="39"/>
+      <w:bookmarkEnd w:id="38"/>
       <w:r>
         <w:br w:type="page"/>
       </w:r>
@@ -20340,62 +19549,36 @@
         <w:pStyle w:val="Caption"/>
         <w:jc w:val="center"/>
       </w:pPr>
-      <w:bookmarkStart w:id="40" w:name="_Toc435804000"/>
+      <w:bookmarkStart w:id="39" w:name="_Toc435804000"/>
       <w:r>
         <w:t xml:space="preserve">Slika </w:t>
       </w:r>
-      <w:r>
-        <w:fldChar w:fldCharType="begin"/>
-      </w:r>
-      <w:r>
-        <w:instrText xml:space="preserve"> STYLEREF 2 \s </w:instrText>
-      </w:r>
-      <w:r>
-        <w:fldChar w:fldCharType="separate"/>
-      </w:r>
-      <w:r>
-        <w:rPr>
-          <w:noProof/>
-        </w:rPr>
-        <w:t>4.3</w:t>
-      </w:r>
-      <w:r>
-        <w:rPr>
-          <w:noProof/>
-        </w:rPr>
-        <w:fldChar w:fldCharType="end"/>
-      </w:r>
+      <w:fldSimple w:instr=" STYLEREF 2 \s ">
+        <w:r>
+          <w:rPr>
+            <w:noProof/>
+          </w:rPr>
+          <w:t>4.3</w:t>
+        </w:r>
+      </w:fldSimple>
       <w:r>
         <w:t>.</w:t>
       </w:r>
-      <w:r>
-        <w:fldChar w:fldCharType="begin"/>
-      </w:r>
-      <w:r>
-        <w:instrText xml:space="preserve"> SEQ Slika \* ARABIC \s 2 </w:instrText>
-      </w:r>
-      <w:r>
-        <w:fldChar w:fldCharType="separate"/>
-      </w:r>
-      <w:r>
-        <w:rPr>
-          <w:noProof/>
-        </w:rPr>
-        <w:t>24</w:t>
-      </w:r>
-      <w:r>
-        <w:rPr>
-          <w:noProof/>
-        </w:rPr>
-        <w:fldChar w:fldCharType="end"/>
-      </w:r>
+      <w:fldSimple w:instr=" SEQ Slika \* ARABIC \s 2 ">
+        <w:r>
+          <w:rPr>
+            <w:noProof/>
+          </w:rPr>
+          <w:t>24</w:t>
+        </w:r>
+      </w:fldSimple>
       <w:r>
         <w:t xml:space="preserve"> </w:t>
       </w:r>
       <w:r>
         <w:t>Sekvencijski dijagram za UC26 – UrediJelo</w:t>
       </w:r>
-      <w:bookmarkEnd w:id="40"/>
+      <w:bookmarkEnd w:id="39"/>
     </w:p>
     <w:p>
       <w:pPr>
@@ -20477,62 +19660,36 @@
         <w:pStyle w:val="Caption"/>
         <w:jc w:val="center"/>
       </w:pPr>
-      <w:bookmarkStart w:id="41" w:name="_Toc435804001"/>
+      <w:bookmarkStart w:id="40" w:name="_Toc435804001"/>
       <w:r>
         <w:t xml:space="preserve">Slika </w:t>
       </w:r>
-      <w:r>
-        <w:fldChar w:fldCharType="begin"/>
-      </w:r>
-      <w:r>
-        <w:instrText xml:space="preserve"> STYLEREF 2 \s </w:instrText>
-      </w:r>
-      <w:r>
-        <w:fldChar w:fldCharType="separate"/>
-      </w:r>
-      <w:r>
-        <w:rPr>
-          <w:noProof/>
-        </w:rPr>
-        <w:t>4.3</w:t>
-      </w:r>
-      <w:r>
-        <w:rPr>
-          <w:noProof/>
-        </w:rPr>
-        <w:fldChar w:fldCharType="end"/>
-      </w:r>
+      <w:fldSimple w:instr=" STYLEREF 2 \s ">
+        <w:r>
+          <w:rPr>
+            <w:noProof/>
+          </w:rPr>
+          <w:t>4.3</w:t>
+        </w:r>
+      </w:fldSimple>
       <w:r>
         <w:t>.</w:t>
       </w:r>
-      <w:r>
-        <w:fldChar w:fldCharType="begin"/>
-      </w:r>
-      <w:r>
-        <w:instrText xml:space="preserve"> SEQ Slika \* ARABIC \s 2 </w:instrText>
-      </w:r>
-      <w:r>
-        <w:fldChar w:fldCharType="separate"/>
-      </w:r>
-      <w:r>
-        <w:rPr>
-          <w:noProof/>
-        </w:rPr>
-        <w:t>25</w:t>
-      </w:r>
-      <w:r>
-        <w:rPr>
-          <w:noProof/>
-        </w:rPr>
-        <w:fldChar w:fldCharType="end"/>
-      </w:r>
+      <w:fldSimple w:instr=" SEQ Slika \* ARABIC \s 2 ">
+        <w:r>
+          <w:rPr>
+            <w:noProof/>
+          </w:rPr>
+          <w:t>25</w:t>
+        </w:r>
+      </w:fldSimple>
       <w:r>
         <w:t xml:space="preserve"> </w:t>
       </w:r>
       <w:r>
         <w:t>Sekvencijski dijagram za UC27 – ObrišiJelo</w:t>
       </w:r>
-      <w:bookmarkEnd w:id="41"/>
+      <w:bookmarkEnd w:id="40"/>
       <w:r>
         <w:br w:type="page"/>
       </w:r>
@@ -20617,62 +19774,36 @@
         <w:pStyle w:val="Caption"/>
         <w:jc w:val="center"/>
       </w:pPr>
-      <w:bookmarkStart w:id="42" w:name="_Toc435804002"/>
+      <w:bookmarkStart w:id="41" w:name="_Toc435804002"/>
       <w:r>
         <w:t xml:space="preserve">Slika </w:t>
       </w:r>
-      <w:r>
-        <w:fldChar w:fldCharType="begin"/>
-      </w:r>
-      <w:r>
-        <w:instrText xml:space="preserve"> STYLEREF 2 \s </w:instrText>
-      </w:r>
-      <w:r>
-        <w:fldChar w:fldCharType="separate"/>
-      </w:r>
-      <w:r>
-        <w:rPr>
-          <w:noProof/>
-        </w:rPr>
-        <w:t>4.3</w:t>
-      </w:r>
-      <w:r>
-        <w:rPr>
-          <w:noProof/>
-        </w:rPr>
-        <w:fldChar w:fldCharType="end"/>
-      </w:r>
+      <w:fldSimple w:instr=" STYLEREF 2 \s ">
+        <w:r>
+          <w:rPr>
+            <w:noProof/>
+          </w:rPr>
+          <w:t>4.3</w:t>
+        </w:r>
+      </w:fldSimple>
       <w:r>
         <w:t>.</w:t>
       </w:r>
-      <w:r>
-        <w:fldChar w:fldCharType="begin"/>
-      </w:r>
-      <w:r>
-        <w:instrText xml:space="preserve"> SEQ Slika \* ARABIC \s 2 </w:instrText>
-      </w:r>
-      <w:r>
-        <w:fldChar w:fldCharType="separate"/>
-      </w:r>
-      <w:r>
-        <w:rPr>
-          <w:noProof/>
-        </w:rPr>
-        <w:t>26</w:t>
-      </w:r>
-      <w:r>
-        <w:rPr>
-          <w:noProof/>
-        </w:rPr>
-        <w:fldChar w:fldCharType="end"/>
-      </w:r>
+      <w:fldSimple w:instr=" SEQ Slika \* ARABIC \s 2 ">
+        <w:r>
+          <w:rPr>
+            <w:noProof/>
+          </w:rPr>
+          <w:t>26</w:t>
+        </w:r>
+      </w:fldSimple>
       <w:r>
         <w:t xml:space="preserve"> </w:t>
       </w:r>
       <w:r>
         <w:t>Sekvencijski dijagram za UC28 – DodajKategoriju</w:t>
       </w:r>
-      <w:bookmarkEnd w:id="42"/>
+      <w:bookmarkEnd w:id="41"/>
     </w:p>
     <w:p>
       <w:pPr>
@@ -20758,62 +19889,36 @@
           <w:bCs w:val="0"/>
         </w:rPr>
       </w:pPr>
-      <w:bookmarkStart w:id="43" w:name="_Toc435804003"/>
+      <w:bookmarkStart w:id="42" w:name="_Toc435804003"/>
       <w:r>
         <w:t xml:space="preserve">Slika </w:t>
       </w:r>
-      <w:r>
-        <w:fldChar w:fldCharType="begin"/>
-      </w:r>
-      <w:r>
-        <w:instrText xml:space="preserve"> STYLEREF 2 \s </w:instrText>
-      </w:r>
-      <w:r>
-        <w:fldChar w:fldCharType="separate"/>
-      </w:r>
-      <w:r>
-        <w:rPr>
-          <w:noProof/>
-        </w:rPr>
-        <w:t>4.3</w:t>
-      </w:r>
-      <w:r>
-        <w:rPr>
-          <w:noProof/>
-        </w:rPr>
-        <w:fldChar w:fldCharType="end"/>
-      </w:r>
+      <w:fldSimple w:instr=" STYLEREF 2 \s ">
+        <w:r>
+          <w:rPr>
+            <w:noProof/>
+          </w:rPr>
+          <w:t>4.3</w:t>
+        </w:r>
+      </w:fldSimple>
       <w:r>
         <w:t>.</w:t>
       </w:r>
-      <w:r>
-        <w:fldChar w:fldCharType="begin"/>
-      </w:r>
-      <w:r>
-        <w:instrText xml:space="preserve"> SEQ Slika \* ARABIC \s 2 </w:instrText>
-      </w:r>
-      <w:r>
-        <w:fldChar w:fldCharType="separate"/>
-      </w:r>
-      <w:r>
-        <w:rPr>
-          <w:noProof/>
-        </w:rPr>
-        <w:t>27</w:t>
-      </w:r>
-      <w:r>
-        <w:rPr>
-          <w:noProof/>
-        </w:rPr>
-        <w:fldChar w:fldCharType="end"/>
-      </w:r>
+      <w:fldSimple w:instr=" SEQ Slika \* ARABIC \s 2 ">
+        <w:r>
+          <w:rPr>
+            <w:noProof/>
+          </w:rPr>
+          <w:t>27</w:t>
+        </w:r>
+      </w:fldSimple>
       <w:r>
         <w:t xml:space="preserve"> </w:t>
       </w:r>
       <w:r>
         <w:t>Sekvencijski dijagram za UC29 – ObrišiKategoriju</w:t>
       </w:r>
-      <w:bookmarkEnd w:id="43"/>
+      <w:bookmarkEnd w:id="42"/>
       <w:r>
         <w:br w:type="page"/>
       </w:r>
@@ -20898,62 +20003,36 @@
         <w:pStyle w:val="Caption"/>
         <w:jc w:val="center"/>
       </w:pPr>
-      <w:bookmarkStart w:id="44" w:name="_Toc435804004"/>
+      <w:bookmarkStart w:id="43" w:name="_Toc435804004"/>
       <w:r>
         <w:t xml:space="preserve">Slika </w:t>
       </w:r>
-      <w:r>
-        <w:fldChar w:fldCharType="begin"/>
-      </w:r>
-      <w:r>
-        <w:instrText xml:space="preserve"> STYLEREF 2 \s </w:instrText>
-      </w:r>
-      <w:r>
-        <w:fldChar w:fldCharType="separate"/>
-      </w:r>
-      <w:r>
-        <w:rPr>
-          <w:noProof/>
-        </w:rPr>
-        <w:t>4.3</w:t>
-      </w:r>
-      <w:r>
-        <w:rPr>
-          <w:noProof/>
-        </w:rPr>
-        <w:fldChar w:fldCharType="end"/>
-      </w:r>
+      <w:fldSimple w:instr=" STYLEREF 2 \s ">
+        <w:r>
+          <w:rPr>
+            <w:noProof/>
+          </w:rPr>
+          <w:t>4.3</w:t>
+        </w:r>
+      </w:fldSimple>
       <w:r>
         <w:t>.</w:t>
       </w:r>
-      <w:r>
-        <w:fldChar w:fldCharType="begin"/>
-      </w:r>
-      <w:r>
-        <w:instrText xml:space="preserve"> SEQ Slika \* ARABIC \s 2 </w:instrText>
-      </w:r>
-      <w:r>
-        <w:fldChar w:fldCharType="separate"/>
-      </w:r>
-      <w:r>
-        <w:rPr>
-          <w:noProof/>
-        </w:rPr>
-        <w:t>28</w:t>
-      </w:r>
-      <w:r>
-        <w:rPr>
-          <w:noProof/>
-        </w:rPr>
-        <w:fldChar w:fldCharType="end"/>
-      </w:r>
+      <w:fldSimple w:instr=" SEQ Slika \* ARABIC \s 2 ">
+        <w:r>
+          <w:rPr>
+            <w:noProof/>
+          </w:rPr>
+          <w:t>28</w:t>
+        </w:r>
+      </w:fldSimple>
       <w:r>
         <w:t xml:space="preserve"> </w:t>
       </w:r>
       <w:r>
         <w:t>Sekvencijski dijagram za UC30 – AnalizaNarudžbi</w:t>
       </w:r>
-      <w:bookmarkEnd w:id="44"/>
+      <w:bookmarkEnd w:id="43"/>
     </w:p>
     <w:p>
       <w:pPr>
@@ -21035,62 +20114,36 @@
         <w:pStyle w:val="Caption"/>
         <w:jc w:val="center"/>
       </w:pPr>
-      <w:bookmarkStart w:id="45" w:name="_Toc435804005"/>
+      <w:bookmarkStart w:id="44" w:name="_Toc435804005"/>
       <w:r>
         <w:t xml:space="preserve">Slika </w:t>
       </w:r>
-      <w:r>
-        <w:fldChar w:fldCharType="begin"/>
-      </w:r>
-      <w:r>
-        <w:instrText xml:space="preserve"> STYLEREF 2 \s </w:instrText>
-      </w:r>
-      <w:r>
-        <w:fldChar w:fldCharType="separate"/>
-      </w:r>
-      <w:r>
-        <w:rPr>
-          <w:noProof/>
-        </w:rPr>
-        <w:t>4.3</w:t>
-      </w:r>
-      <w:r>
-        <w:rPr>
-          <w:noProof/>
-        </w:rPr>
-        <w:fldChar w:fldCharType="end"/>
-      </w:r>
+      <w:fldSimple w:instr=" STYLEREF 2 \s ">
+        <w:r>
+          <w:rPr>
+            <w:noProof/>
+          </w:rPr>
+          <w:t>4.3</w:t>
+        </w:r>
+      </w:fldSimple>
       <w:r>
         <w:t>.</w:t>
       </w:r>
-      <w:r>
-        <w:fldChar w:fldCharType="begin"/>
-      </w:r>
-      <w:r>
-        <w:instrText xml:space="preserve"> SEQ Slika \* ARABIC \s 2 </w:instrText>
-      </w:r>
-      <w:r>
-        <w:fldChar w:fldCharType="separate"/>
-      </w:r>
-      <w:r>
-        <w:rPr>
-          <w:noProof/>
-        </w:rPr>
-        <w:t>29</w:t>
-      </w:r>
-      <w:r>
-        <w:rPr>
-          <w:noProof/>
-        </w:rPr>
-        <w:fldChar w:fldCharType="end"/>
-      </w:r>
+      <w:fldSimple w:instr=" SEQ Slika \* ARABIC \s 2 ">
+        <w:r>
+          <w:rPr>
+            <w:noProof/>
+          </w:rPr>
+          <w:t>29</w:t>
+        </w:r>
+      </w:fldSimple>
       <w:r>
         <w:t xml:space="preserve"> </w:t>
       </w:r>
       <w:r>
         <w:t>Sekvencijski dijagram za UC31 – PromjenaPodatakaZaRestoran</w:t>
       </w:r>
-      <w:bookmarkEnd w:id="45"/>
+      <w:bookmarkEnd w:id="44"/>
     </w:p>
     <w:p>
       <w:pPr>
@@ -21172,62 +20225,36 @@
         <w:pStyle w:val="Caption"/>
         <w:jc w:val="center"/>
       </w:pPr>
-      <w:bookmarkStart w:id="46" w:name="_Toc435804006"/>
+      <w:bookmarkStart w:id="45" w:name="_Toc435804006"/>
       <w:r>
         <w:t xml:space="preserve">Slika </w:t>
       </w:r>
-      <w:r>
-        <w:fldChar w:fldCharType="begin"/>
-      </w:r>
-      <w:r>
-        <w:instrText xml:space="preserve"> STYLEREF 2 \s </w:instrText>
-      </w:r>
-      <w:r>
-        <w:fldChar w:fldCharType="separate"/>
-      </w:r>
-      <w:r>
-        <w:rPr>
-          <w:noProof/>
-        </w:rPr>
-        <w:t>4.3</w:t>
-      </w:r>
-      <w:r>
-        <w:rPr>
-          <w:noProof/>
-        </w:rPr>
-        <w:fldChar w:fldCharType="end"/>
-      </w:r>
+      <w:fldSimple w:instr=" STYLEREF 2 \s ">
+        <w:r>
+          <w:rPr>
+            <w:noProof/>
+          </w:rPr>
+          <w:t>4.3</w:t>
+        </w:r>
+      </w:fldSimple>
       <w:r>
         <w:t>.</w:t>
       </w:r>
-      <w:r>
-        <w:fldChar w:fldCharType="begin"/>
-      </w:r>
-      <w:r>
-        <w:instrText xml:space="preserve"> SEQ Slika \* ARABIC \s 2 </w:instrText>
-      </w:r>
-      <w:r>
-        <w:fldChar w:fldCharType="separate"/>
-      </w:r>
-      <w:r>
-        <w:rPr>
-          <w:noProof/>
-        </w:rPr>
-        <w:t>30</w:t>
-      </w:r>
-      <w:r>
-        <w:rPr>
-          <w:noProof/>
-        </w:rPr>
-        <w:fldChar w:fldCharType="end"/>
-      </w:r>
+      <w:fldSimple w:instr=" SEQ Slika \* ARABIC \s 2 ">
+        <w:r>
+          <w:rPr>
+            <w:noProof/>
+          </w:rPr>
+          <w:t>30</w:t>
+        </w:r>
+      </w:fldSimple>
       <w:r>
         <w:t xml:space="preserve"> </w:t>
       </w:r>
       <w:r>
         <w:t>Sekvencijski dijagram za UC32 – SnimanjeNarudžbe</w:t>
       </w:r>
-      <w:bookmarkEnd w:id="46"/>
+      <w:bookmarkEnd w:id="45"/>
     </w:p>
     <w:p>
       <w:pPr>
@@ -21257,7 +20284,7 @@
           <w:lang w:eastAsia="hr-HR"/>
         </w:rPr>
       </w:pPr>
-      <w:bookmarkStart w:id="47" w:name="_Toc435793423"/>
+      <w:bookmarkStart w:id="46" w:name="_Toc435793423"/>
       <w:r>
         <w:rPr>
           <w:lang w:eastAsia="hr-HR"/>
@@ -21265,7 +20292,7 @@
         <w:lastRenderedPageBreak/>
         <w:t>Ostali zahtjevi</w:t>
       </w:r>
-      <w:bookmarkEnd w:id="47"/>
+      <w:bookmarkEnd w:id="46"/>
     </w:p>
     <w:p>
       <w:pPr>
@@ -21642,7 +20669,7 @@
           <w:lang w:eastAsia="hr-HR"/>
         </w:rPr>
       </w:pPr>
-      <w:bookmarkStart w:id="48" w:name="_Toc435793424"/>
+      <w:bookmarkStart w:id="47" w:name="_Toc435793424"/>
       <w:r>
         <w:rPr>
           <w:lang w:eastAsia="hr-HR"/>
@@ -21662,17 +20689,17 @@
         </w:rPr>
         <w:t xml:space="preserve"> sustava</w:t>
       </w:r>
+      <w:bookmarkEnd w:id="47"/>
+    </w:p>
+    <w:p>
+      <w:pPr>
+        <w:pStyle w:val="Heading2"/>
+      </w:pPr>
+      <w:bookmarkStart w:id="48" w:name="_Toc435793425"/>
+      <w:r>
+        <w:t>Svrha, opći prioriteti i skica sustava</w:t>
+      </w:r>
       <w:bookmarkEnd w:id="48"/>
-    </w:p>
-    <w:p>
-      <w:pPr>
-        <w:pStyle w:val="Heading2"/>
-      </w:pPr>
-      <w:bookmarkStart w:id="49" w:name="_Toc435793425"/>
-      <w:r>
-        <w:t>Svrha, opći prioriteti i skica sustava</w:t>
-      </w:r>
-      <w:bookmarkEnd w:id="49"/>
     </w:p>
     <w:p>
       <w:pPr>
@@ -21778,62 +20805,36 @@
         <w:pStyle w:val="Caption"/>
         <w:jc w:val="center"/>
       </w:pPr>
-      <w:bookmarkStart w:id="50" w:name="_Toc435804007"/>
+      <w:bookmarkStart w:id="49" w:name="_Toc435804007"/>
       <w:r>
         <w:t xml:space="preserve">Slika </w:t>
       </w:r>
-      <w:r>
-        <w:fldChar w:fldCharType="begin"/>
-      </w:r>
-      <w:r>
-        <w:instrText xml:space="preserve"> STYLEREF 2 \s </w:instrText>
-      </w:r>
-      <w:r>
-        <w:fldChar w:fldCharType="separate"/>
-      </w:r>
-      <w:r>
-        <w:rPr>
-          <w:noProof/>
-        </w:rPr>
-        <w:t>6.1</w:t>
-      </w:r>
-      <w:r>
-        <w:rPr>
-          <w:noProof/>
-        </w:rPr>
-        <w:fldChar w:fldCharType="end"/>
-      </w:r>
+      <w:fldSimple w:instr=" STYLEREF 2 \s ">
+        <w:r>
+          <w:rPr>
+            <w:noProof/>
+          </w:rPr>
+          <w:t>6.1</w:t>
+        </w:r>
+      </w:fldSimple>
       <w:r>
         <w:t>.</w:t>
       </w:r>
-      <w:r>
-        <w:fldChar w:fldCharType="begin"/>
-      </w:r>
-      <w:r>
-        <w:instrText xml:space="preserve"> SEQ Slika \* ARABIC \s 2 </w:instrText>
-      </w:r>
-      <w:r>
-        <w:fldChar w:fldCharType="separate"/>
-      </w:r>
-      <w:r>
-        <w:rPr>
-          <w:noProof/>
-        </w:rPr>
-        <w:t>1</w:t>
-      </w:r>
-      <w:r>
-        <w:rPr>
-          <w:noProof/>
-        </w:rPr>
-        <w:fldChar w:fldCharType="end"/>
-      </w:r>
+      <w:fldSimple w:instr=" SEQ Slika \* ARABIC \s 2 ">
+        <w:r>
+          <w:rPr>
+            <w:noProof/>
+          </w:rPr>
+          <w:t>1</w:t>
+        </w:r>
+      </w:fldSimple>
       <w:r>
         <w:t xml:space="preserve"> </w:t>
       </w:r>
       <w:r>
         <w:t>Arhitektura sustava</w:t>
       </w:r>
-      <w:bookmarkEnd w:id="50"/>
+      <w:bookmarkEnd w:id="49"/>
     </w:p>
     <w:p>
       <w:pPr>
@@ -21943,62 +20944,36 @@
         <w:pStyle w:val="Caption"/>
         <w:jc w:val="center"/>
       </w:pPr>
-      <w:bookmarkStart w:id="51" w:name="_Toc435804008"/>
+      <w:bookmarkStart w:id="50" w:name="_Toc435804008"/>
       <w:r>
         <w:t xml:space="preserve">Slika </w:t>
       </w:r>
-      <w:r>
-        <w:fldChar w:fldCharType="begin"/>
-      </w:r>
-      <w:r>
-        <w:instrText xml:space="preserve"> STYLEREF 2 \s </w:instrText>
-      </w:r>
-      <w:r>
-        <w:fldChar w:fldCharType="separate"/>
-      </w:r>
-      <w:r>
-        <w:rPr>
-          <w:noProof/>
-        </w:rPr>
-        <w:t>6.1</w:t>
-      </w:r>
-      <w:r>
-        <w:rPr>
-          <w:noProof/>
-        </w:rPr>
-        <w:fldChar w:fldCharType="end"/>
-      </w:r>
+      <w:fldSimple w:instr=" STYLEREF 2 \s ">
+        <w:r>
+          <w:rPr>
+            <w:noProof/>
+          </w:rPr>
+          <w:t>6.1</w:t>
+        </w:r>
+      </w:fldSimple>
       <w:r>
         <w:t>.</w:t>
       </w:r>
-      <w:r>
-        <w:fldChar w:fldCharType="begin"/>
-      </w:r>
-      <w:r>
-        <w:instrText xml:space="preserve"> SEQ Slika \* ARABIC \s 2 </w:instrText>
-      </w:r>
-      <w:r>
-        <w:fldChar w:fldCharType="separate"/>
-      </w:r>
-      <w:r>
-        <w:rPr>
-          <w:noProof/>
-        </w:rPr>
-        <w:t>2</w:t>
-      </w:r>
-      <w:r>
-        <w:rPr>
-          <w:noProof/>
-        </w:rPr>
-        <w:fldChar w:fldCharType="end"/>
-      </w:r>
+      <w:fldSimple w:instr=" SEQ Slika \* ARABIC \s 2 ">
+        <w:r>
+          <w:rPr>
+            <w:noProof/>
+          </w:rPr>
+          <w:t>2</w:t>
+        </w:r>
+      </w:fldSimple>
       <w:r>
         <w:t xml:space="preserve"> </w:t>
       </w:r>
       <w:r>
         <w:t>MVC obrazac</w:t>
       </w:r>
-      <w:bookmarkEnd w:id="51"/>
+      <w:bookmarkEnd w:id="50"/>
     </w:p>
     <w:p>
       <w:pPr>
@@ -23484,62 +22459,36 @@
         <w:pStyle w:val="Caption"/>
         <w:jc w:val="center"/>
       </w:pPr>
-      <w:bookmarkStart w:id="52" w:name="_Toc435804009"/>
+      <w:bookmarkStart w:id="51" w:name="_Toc435804009"/>
       <w:r>
         <w:t xml:space="preserve">Slika </w:t>
       </w:r>
-      <w:r>
-        <w:fldChar w:fldCharType="begin"/>
-      </w:r>
-      <w:r>
-        <w:instrText xml:space="preserve"> STYLEREF 2 \s </w:instrText>
-      </w:r>
-      <w:r>
-        <w:fldChar w:fldCharType="separate"/>
-      </w:r>
-      <w:r>
-        <w:rPr>
-          <w:noProof/>
-        </w:rPr>
-        <w:t>6.1</w:t>
-      </w:r>
-      <w:r>
-        <w:rPr>
-          <w:noProof/>
-        </w:rPr>
-        <w:fldChar w:fldCharType="end"/>
-      </w:r>
+      <w:fldSimple w:instr=" STYLEREF 2 \s ">
+        <w:r>
+          <w:rPr>
+            <w:noProof/>
+          </w:rPr>
+          <w:t>6.1</w:t>
+        </w:r>
+      </w:fldSimple>
       <w:r>
         <w:t>.</w:t>
       </w:r>
-      <w:r>
-        <w:fldChar w:fldCharType="begin"/>
-      </w:r>
-      <w:r>
-        <w:instrText xml:space="preserve"> SEQ Slika \* ARABIC \s 2 </w:instrText>
-      </w:r>
-      <w:r>
-        <w:fldChar w:fldCharType="separate"/>
-      </w:r>
-      <w:r>
-        <w:rPr>
-          <w:noProof/>
-        </w:rPr>
-        <w:t>3</w:t>
-      </w:r>
-      <w:r>
-        <w:rPr>
-          <w:noProof/>
-        </w:rPr>
-        <w:fldChar w:fldCharType="end"/>
-      </w:r>
+      <w:fldSimple w:instr=" SEQ Slika \* ARABIC \s 2 ">
+        <w:r>
+          <w:rPr>
+            <w:noProof/>
+          </w:rPr>
+          <w:t>3</w:t>
+        </w:r>
+      </w:fldSimple>
       <w:r>
         <w:t xml:space="preserve"> </w:t>
       </w:r>
       <w:r>
         <w:t>ER model baze podataka</w:t>
       </w:r>
-      <w:bookmarkEnd w:id="52"/>
+      <w:bookmarkEnd w:id="51"/>
     </w:p>
     <w:p>
       <w:pPr>
@@ -23570,14 +22519,14 @@
       <w:pPr>
         <w:pStyle w:val="Heading2"/>
       </w:pPr>
-      <w:bookmarkStart w:id="53" w:name="_Toc431806052"/>
-      <w:bookmarkStart w:id="54" w:name="_Toc435793426"/>
+      <w:bookmarkStart w:id="52" w:name="_Toc431806052"/>
+      <w:bookmarkStart w:id="53" w:name="_Toc435793426"/>
       <w:r>
         <w:lastRenderedPageBreak/>
         <w:t>Dijagram razreda s opisom</w:t>
       </w:r>
+      <w:bookmarkEnd w:id="52"/>
       <w:bookmarkEnd w:id="53"/>
-      <w:bookmarkEnd w:id="54"/>
     </w:p>
     <w:p>
       <w:pPr>
@@ -23980,62 +22929,36 @@
         <w:pStyle w:val="Caption"/>
         <w:jc w:val="center"/>
       </w:pPr>
-      <w:bookmarkStart w:id="55" w:name="_Toc435804010"/>
+      <w:bookmarkStart w:id="54" w:name="_Toc435804010"/>
       <w:r>
         <w:t xml:space="preserve">Slika </w:t>
       </w:r>
-      <w:r>
-        <w:fldChar w:fldCharType="begin"/>
-      </w:r>
-      <w:r>
-        <w:instrText xml:space="preserve"> STYLEREF 2 \s </w:instrText>
-      </w:r>
-      <w:r>
-        <w:fldChar w:fldCharType="separate"/>
-      </w:r>
-      <w:r>
-        <w:rPr>
-          <w:noProof/>
-        </w:rPr>
-        <w:t>6.2</w:t>
-      </w:r>
-      <w:r>
-        <w:rPr>
-          <w:noProof/>
-        </w:rPr>
-        <w:fldChar w:fldCharType="end"/>
-      </w:r>
+      <w:fldSimple w:instr=" STYLEREF 2 \s ">
+        <w:r>
+          <w:rPr>
+            <w:noProof/>
+          </w:rPr>
+          <w:t>6.2</w:t>
+        </w:r>
+      </w:fldSimple>
       <w:r>
         <w:t>.</w:t>
       </w:r>
-      <w:r>
-        <w:fldChar w:fldCharType="begin"/>
-      </w:r>
-      <w:r>
-        <w:instrText xml:space="preserve"> SEQ Slika \* ARABIC \s 2 </w:instrText>
-      </w:r>
-      <w:r>
-        <w:fldChar w:fldCharType="separate"/>
-      </w:r>
-      <w:r>
-        <w:rPr>
-          <w:noProof/>
-        </w:rPr>
-        <w:t>1</w:t>
-      </w:r>
-      <w:r>
-        <w:rPr>
-          <w:noProof/>
-        </w:rPr>
-        <w:fldChar w:fldCharType="end"/>
-      </w:r>
+      <w:fldSimple w:instr=" SEQ Slika \* ARABIC \s 2 ">
+        <w:r>
+          <w:rPr>
+            <w:noProof/>
+          </w:rPr>
+          <w:t>1</w:t>
+        </w:r>
+      </w:fldSimple>
       <w:r>
         <w:t xml:space="preserve"> </w:t>
       </w:r>
       <w:r>
         <w:t>Dijagram razreda</w:t>
       </w:r>
-      <w:bookmarkEnd w:id="55"/>
+      <w:bookmarkEnd w:id="54"/>
     </w:p>
     <w:p>
       <w:pPr>
@@ -24050,8 +22973,8 @@
           <w:tab w:val="left" w:pos="1190"/>
         </w:tabs>
       </w:pPr>
-      <w:bookmarkStart w:id="56" w:name="h.4d34og8" w:colFirst="0" w:colLast="0"/>
-      <w:bookmarkEnd w:id="56"/>
+      <w:bookmarkStart w:id="55" w:name="h.4d34og8" w:colFirst="0" w:colLast="0"/>
+      <w:bookmarkEnd w:id="55"/>
     </w:p>
     <w:p>
       <w:pPr>
@@ -24065,14 +22988,14 @@
       <w:pPr>
         <w:pStyle w:val="Heading2"/>
       </w:pPr>
-      <w:bookmarkStart w:id="57" w:name="_Toc431806053"/>
-      <w:bookmarkStart w:id="58" w:name="_Toc435793427"/>
+      <w:bookmarkStart w:id="56" w:name="_Toc431806053"/>
+      <w:bookmarkStart w:id="57" w:name="_Toc435793427"/>
       <w:r>
         <w:lastRenderedPageBreak/>
         <w:t>Dijagram objekata</w:t>
       </w:r>
+      <w:bookmarkEnd w:id="56"/>
       <w:bookmarkEnd w:id="57"/>
-      <w:bookmarkEnd w:id="58"/>
     </w:p>
     <w:p>
       <w:pPr>
@@ -24198,62 +23121,36 @@
         <w:pStyle w:val="Caption"/>
         <w:jc w:val="center"/>
       </w:pPr>
-      <w:bookmarkStart w:id="59" w:name="_Toc435804011"/>
+      <w:bookmarkStart w:id="58" w:name="_Toc435804011"/>
       <w:r>
         <w:t xml:space="preserve">Slika </w:t>
       </w:r>
-      <w:r>
-        <w:fldChar w:fldCharType="begin"/>
-      </w:r>
-      <w:r>
-        <w:instrText xml:space="preserve"> STYLEREF 2 \s </w:instrText>
-      </w:r>
-      <w:r>
-        <w:fldChar w:fldCharType="separate"/>
-      </w:r>
-      <w:r>
-        <w:rPr>
-          <w:noProof/>
-        </w:rPr>
-        <w:t>6.3</w:t>
-      </w:r>
-      <w:r>
-        <w:rPr>
-          <w:noProof/>
-        </w:rPr>
-        <w:fldChar w:fldCharType="end"/>
-      </w:r>
+      <w:fldSimple w:instr=" STYLEREF 2 \s ">
+        <w:r>
+          <w:rPr>
+            <w:noProof/>
+          </w:rPr>
+          <w:t>6.3</w:t>
+        </w:r>
+      </w:fldSimple>
       <w:r>
         <w:t>.</w:t>
       </w:r>
-      <w:r>
-        <w:fldChar w:fldCharType="begin"/>
-      </w:r>
-      <w:r>
-        <w:instrText xml:space="preserve"> SEQ Slika \* ARABIC \s 2 </w:instrText>
-      </w:r>
-      <w:r>
-        <w:fldChar w:fldCharType="separate"/>
-      </w:r>
-      <w:r>
-        <w:rPr>
-          <w:noProof/>
-        </w:rPr>
-        <w:t>1</w:t>
-      </w:r>
-      <w:r>
-        <w:rPr>
-          <w:noProof/>
-        </w:rPr>
-        <w:fldChar w:fldCharType="end"/>
-      </w:r>
+      <w:fldSimple w:instr=" SEQ Slika \* ARABIC \s 2 ">
+        <w:r>
+          <w:rPr>
+            <w:noProof/>
+          </w:rPr>
+          <w:t>1</w:t>
+        </w:r>
+      </w:fldSimple>
       <w:r>
         <w:t xml:space="preserve"> </w:t>
       </w:r>
       <w:r>
         <w:t>Dijagram objekata</w:t>
       </w:r>
-      <w:bookmarkEnd w:id="59"/>
+      <w:bookmarkEnd w:id="58"/>
     </w:p>
     <w:p>
       <w:pPr>
@@ -24292,12 +23189,12 @@
       <w:pPr>
         <w:pStyle w:val="Heading1"/>
       </w:pPr>
-      <w:bookmarkStart w:id="60" w:name="_Toc435793428"/>
+      <w:bookmarkStart w:id="59" w:name="_Toc435793428"/>
       <w:r>
         <w:lastRenderedPageBreak/>
         <w:t>Zaključak i budući rad</w:t>
       </w:r>
-      <w:bookmarkEnd w:id="60"/>
+      <w:bookmarkEnd w:id="59"/>
     </w:p>
     <w:p>
       <w:pPr>
@@ -24416,14 +23313,14 @@
       <w:pPr>
         <w:pStyle w:val="Heading1"/>
       </w:pPr>
-      <w:bookmarkStart w:id="61" w:name="_Toc431806063"/>
-      <w:bookmarkStart w:id="62" w:name="_Toc435793429"/>
+      <w:bookmarkStart w:id="60" w:name="_Toc431806063"/>
+      <w:bookmarkStart w:id="61" w:name="_Toc435793429"/>
       <w:r>
         <w:lastRenderedPageBreak/>
         <w:t>Popis literature</w:t>
       </w:r>
+      <w:bookmarkEnd w:id="60"/>
       <w:bookmarkEnd w:id="61"/>
-      <w:bookmarkEnd w:id="62"/>
     </w:p>
     <w:p>
       <w:pPr>
@@ -24753,14 +23650,14 @@
         </w:rPr>
         <w:br w:type="page"/>
       </w:r>
-      <w:bookmarkStart w:id="63" w:name="_Toc431806064"/>
-      <w:bookmarkStart w:id="64" w:name="_Toc435793430"/>
+      <w:bookmarkStart w:id="62" w:name="_Toc431806064"/>
+      <w:bookmarkStart w:id="63" w:name="_Toc435793430"/>
       <w:r>
         <w:lastRenderedPageBreak/>
         <w:t>Dodatak A: Indeks (slika, dijagrama, tablica, ispisa kôda)</w:t>
       </w:r>
+      <w:bookmarkEnd w:id="62"/>
       <w:bookmarkEnd w:id="63"/>
-      <w:bookmarkEnd w:id="64"/>
     </w:p>
     <w:p>
       <w:pPr>
@@ -27866,14 +26763,14 @@
           <w:rFonts w:ascii="Arial" w:eastAsia="Arial" w:hAnsi="Arial" w:cs="Arial"/>
         </w:rPr>
       </w:pPr>
-      <w:bookmarkStart w:id="65" w:name="_Toc431806065"/>
-      <w:bookmarkStart w:id="66" w:name="_Toc435793431"/>
+      <w:bookmarkStart w:id="64" w:name="_Toc431806065"/>
+      <w:bookmarkStart w:id="65" w:name="_Toc435793431"/>
       <w:r>
         <w:lastRenderedPageBreak/>
         <w:t>Dodatak B: Dnevnik sastajanja</w:t>
       </w:r>
+      <w:bookmarkEnd w:id="64"/>
       <w:bookmarkEnd w:id="65"/>
-      <w:bookmarkEnd w:id="66"/>
     </w:p>
     <w:p>
       <w:pPr>
@@ -28114,14 +27011,14 @@
         </w:rPr>
         <w:br w:type="page"/>
       </w:r>
-      <w:bookmarkStart w:id="67" w:name="_Toc431806066"/>
-      <w:bookmarkStart w:id="68" w:name="_Toc435793432"/>
+      <w:bookmarkStart w:id="66" w:name="_Toc431806066"/>
+      <w:bookmarkStart w:id="67" w:name="_Toc435793432"/>
       <w:r>
         <w:lastRenderedPageBreak/>
         <w:t>Dodatak C: Prikaz aktivnosti grupe</w:t>
       </w:r>
+      <w:bookmarkEnd w:id="66"/>
       <w:bookmarkEnd w:id="67"/>
-      <w:bookmarkEnd w:id="68"/>
     </w:p>
     <w:tbl>
       <w:tblPr>
@@ -28226,16 +27123,7 @@
                 <w:sz w:val="20"/>
                 <w:lang w:val="en-US"/>
               </w:rPr>
-              <w:t>lanovi grupe</w:t>
-            </w:r>
-            <w:r>
-              <w:rPr>
-                <w:rFonts w:cs="Times New Roman"/>
-                <w:bCs/>
-                <w:sz w:val="20"/>
-                <w:lang w:val="en-US"/>
-              </w:rPr>
-              <w:t xml:space="preserve"> (abecednim redom)</w:t>
+              <w:t>lanovi grupe (abecednim redom)</w:t>
             </w:r>
           </w:p>
         </w:tc>
@@ -28287,6 +27175,7 @@
               <w:jc w:val="center"/>
               <w:rPr>
                 <w:rFonts w:cs="Times New Roman"/>
+                <w:b/>
                 <w:sz w:val="20"/>
                 <w:lang w:val="en-US"/>
               </w:rPr>
@@ -28294,10 +27183,11 @@
             <w:r>
               <w:rPr>
                 <w:rFonts w:cs="Times New Roman"/>
+                <w:b/>
                 <w:sz w:val="20"/>
                 <w:lang w:val="en-US"/>
               </w:rPr>
-              <w:t>Ime Prezime voditelja</w:t>
+              <w:t>Fredi Šarić</w:t>
             </w:r>
           </w:p>
         </w:tc>
@@ -28319,6 +27209,7 @@
               <w:jc w:val="center"/>
               <w:rPr>
                 <w:rFonts w:cs="Times New Roman"/>
+                <w:b/>
                 <w:sz w:val="20"/>
                 <w:lang w:val="en-US"/>
               </w:rPr>
@@ -28326,10 +27217,11 @@
             <w:r>
               <w:rPr>
                 <w:rFonts w:cs="Times New Roman"/>
+                <w:b/>
                 <w:sz w:val="20"/>
                 <w:lang w:val="en-US"/>
               </w:rPr>
-              <w:t>Ime Prezime 2</w:t>
+              <w:t>Filip Gulan</w:t>
             </w:r>
           </w:p>
         </w:tc>
@@ -28351,6 +27243,7 @@
               <w:jc w:val="center"/>
               <w:rPr>
                 <w:rFonts w:cs="Times New Roman"/>
+                <w:b/>
                 <w:sz w:val="20"/>
                 <w:lang w:val="en-US"/>
               </w:rPr>
@@ -28358,10 +27251,11 @@
             <w:r>
               <w:rPr>
                 <w:rFonts w:cs="Times New Roman"/>
+                <w:b/>
                 <w:sz w:val="20"/>
                 <w:lang w:val="en-US"/>
               </w:rPr>
-              <w:t>Ime Prezime 3</w:t>
+              <w:t>Matej Janjić</w:t>
             </w:r>
           </w:p>
         </w:tc>
@@ -28383,6 +27277,7 @@
               <w:jc w:val="center"/>
               <w:rPr>
                 <w:rFonts w:cs="Times New Roman"/>
+                <w:b/>
                 <w:sz w:val="20"/>
                 <w:lang w:val="en-US"/>
               </w:rPr>
@@ -28390,10 +27285,11 @@
             <w:r>
               <w:rPr>
                 <w:rFonts w:cs="Times New Roman"/>
+                <w:b/>
                 <w:sz w:val="20"/>
                 <w:lang w:val="en-US"/>
               </w:rPr>
-              <w:t>Ime Prezime 4</w:t>
+              <w:t>Jan Kelemen</w:t>
             </w:r>
           </w:p>
         </w:tc>
@@ -28415,6 +27311,7 @@
               <w:jc w:val="center"/>
               <w:rPr>
                 <w:rFonts w:cs="Times New Roman"/>
+                <w:b/>
                 <w:sz w:val="20"/>
                 <w:lang w:val="en-US"/>
               </w:rPr>
@@ -28422,26 +27319,20 @@
             <w:r>
               <w:rPr>
                 <w:rFonts w:cs="Times New Roman"/>
+                <w:b/>
                 <w:sz w:val="20"/>
                 <w:lang w:val="en-US"/>
               </w:rPr>
-              <w:t xml:space="preserve">Ime </w:t>
+              <w:t xml:space="preserve">Kenneth </w:t>
             </w:r>
             <w:r>
               <w:rPr>
                 <w:rFonts w:cs="Times New Roman"/>
+                <w:b/>
                 <w:sz w:val="20"/>
                 <w:lang w:val="en-US"/>
               </w:rPr>
-              <w:t xml:space="preserve"> </w:t>
-            </w:r>
-            <w:r>
-              <w:rPr>
-                <w:rFonts w:cs="Times New Roman"/>
-                <w:sz w:val="20"/>
-                <w:lang w:val="en-US"/>
-              </w:rPr>
-              <w:t>Prezime 5</w:t>
+              <w:t>Kostrešević</w:t>
             </w:r>
           </w:p>
         </w:tc>
@@ -28463,6 +27354,7 @@
               <w:jc w:val="center"/>
               <w:rPr>
                 <w:rFonts w:cs="Times New Roman"/>
+                <w:b/>
                 <w:sz w:val="20"/>
                 <w:lang w:val="en-US"/>
               </w:rPr>
@@ -28470,10 +27362,11 @@
             <w:r>
               <w:rPr>
                 <w:rFonts w:cs="Times New Roman"/>
+                <w:b/>
                 <w:sz w:val="20"/>
                 <w:lang w:val="en-US"/>
               </w:rPr>
-              <w:t>Ime Prezime 6</w:t>
+              <w:t>Domagoj Latečki</w:t>
             </w:r>
           </w:p>
         </w:tc>
@@ -28495,6 +27388,7 @@
               <w:jc w:val="center"/>
               <w:rPr>
                 <w:rFonts w:cs="Times New Roman"/>
+                <w:b/>
                 <w:sz w:val="20"/>
                 <w:lang w:val="en-US"/>
               </w:rPr>
@@ -28502,10 +27396,32 @@
             <w:r>
               <w:rPr>
                 <w:rFonts w:cs="Times New Roman"/>
+                <w:b/>
                 <w:sz w:val="20"/>
                 <w:lang w:val="en-US"/>
               </w:rPr>
-              <w:t>Ime Prezime 7</w:t>
+              <w:t>Tin</w:t>
+            </w:r>
+          </w:p>
+          <w:p>
+            <w:pPr>
+              <w:spacing w:before="60" w:after="60"/>
+              <w:jc w:val="center"/>
+              <w:rPr>
+                <w:rFonts w:cs="Times New Roman"/>
+                <w:b/>
+                <w:sz w:val="20"/>
+                <w:lang w:val="en-US"/>
+              </w:rPr>
+            </w:pPr>
+            <w:r>
+              <w:rPr>
+                <w:rFonts w:cs="Times New Roman"/>
+                <w:b/>
+                <w:sz w:val="20"/>
+                <w:lang w:val="en-US"/>
+              </w:rPr>
+              <w:t>Trčak</w:t>
             </w:r>
           </w:p>
         </w:tc>
@@ -28573,7 +27489,7 @@
                 <w:sz w:val="20"/>
                 <w:lang w:val="en-US"/>
               </w:rPr>
-              <w:t>Šarić</w:t>
+              <w:t>70%</w:t>
             </w:r>
           </w:p>
         </w:tc>
@@ -28604,7 +27520,7 @@
                 <w:sz w:val="20"/>
                 <w:lang w:val="en-US"/>
               </w:rPr>
-              <w:t>Gulan</w:t>
+              <w:t>30%</w:t>
             </w:r>
           </w:p>
         </w:tc>
@@ -28635,7 +27551,7 @@
                 <w:sz w:val="20"/>
                 <w:lang w:val="en-US"/>
               </w:rPr>
-              <w:t>Janjić</w:t>
+              <w:t>0%</w:t>
             </w:r>
           </w:p>
         </w:tc>
@@ -28666,7 +27582,7 @@
                 <w:sz w:val="20"/>
                 <w:lang w:val="en-US"/>
               </w:rPr>
-              <w:t>Kelemen</w:t>
+              <w:t>0%</w:t>
             </w:r>
           </w:p>
         </w:tc>
@@ -28697,7 +27613,7 @@
                 <w:sz w:val="20"/>
                 <w:lang w:val="en-US"/>
               </w:rPr>
-              <w:t>Kostrešević</w:t>
+              <w:t>0%</w:t>
             </w:r>
           </w:p>
         </w:tc>
@@ -28728,7 +27644,7 @@
                 <w:sz w:val="20"/>
                 <w:lang w:val="en-US"/>
               </w:rPr>
-              <w:t>Latečki</w:t>
+              <w:t>0%</w:t>
             </w:r>
           </w:p>
         </w:tc>
@@ -28759,7 +27675,7 @@
                 <w:sz w:val="20"/>
                 <w:lang w:val="en-US"/>
               </w:rPr>
-              <w:t>Trčak</w:t>
+              <w:t>0%</w:t>
             </w:r>
           </w:p>
         </w:tc>
@@ -30104,6 +29020,7 @@
               <w:jc w:val="center"/>
               <w:rPr>
                 <w:rFonts w:cs="Times New Roman"/>
+                <w:b/>
                 <w:bCs/>
                 <w:sz w:val="20"/>
                 <w:lang w:val="en-US"/>
@@ -30112,6 +29029,7 @@
             <w:r>
               <w:rPr>
                 <w:rFonts w:cs="Times New Roman"/>
+                <w:b/>
                 <w:bCs/>
                 <w:sz w:val="20"/>
                 <w:lang w:val="en-US"/>
@@ -30404,6 +29322,7 @@
               <w:jc w:val="center"/>
               <w:rPr>
                 <w:rFonts w:cs="Times New Roman"/>
+                <w:b/>
                 <w:bCs/>
                 <w:sz w:val="20"/>
                 <w:lang w:val="en-US"/>
@@ -30412,6 +29331,7 @@
             <w:r>
               <w:rPr>
                 <w:rFonts w:cs="Times New Roman"/>
+                <w:b/>
                 <w:bCs/>
                 <w:sz w:val="20"/>
                 <w:lang w:val="en-US"/>
@@ -30649,6 +29569,7 @@
               <w:jc w:val="center"/>
               <w:rPr>
                 <w:rFonts w:cs="Times New Roman"/>
+                <w:b/>
                 <w:bCs/>
                 <w:sz w:val="20"/>
                 <w:lang w:val="en-US"/>
@@ -30657,6 +29578,7 @@
             <w:r>
               <w:rPr>
                 <w:rFonts w:cs="Times New Roman"/>
+                <w:b/>
                 <w:bCs/>
                 <w:sz w:val="20"/>
                 <w:lang w:val="en-US"/>
@@ -30902,6 +29824,7 @@
               <w:jc w:val="center"/>
               <w:rPr>
                 <w:rFonts w:cs="Times New Roman"/>
+                <w:b/>
                 <w:bCs/>
                 <w:sz w:val="20"/>
                 <w:lang w:val="en-US"/>
@@ -30910,6 +29833,7 @@
             <w:r>
               <w:rPr>
                 <w:rFonts w:cs="Times New Roman"/>
+                <w:b/>
                 <w:bCs/>
                 <w:sz w:val="20"/>
                 <w:lang w:val="en-US"/>
@@ -31159,6 +30083,7 @@
               <w:jc w:val="center"/>
               <w:rPr>
                 <w:rFonts w:cs="Times New Roman"/>
+                <w:b/>
                 <w:bCs/>
                 <w:sz w:val="20"/>
                 <w:lang w:val="en-US"/>
@@ -31167,6 +30092,7 @@
             <w:r>
               <w:rPr>
                 <w:rFonts w:cs="Times New Roman"/>
+                <w:b/>
                 <w:bCs/>
                 <w:sz w:val="20"/>
                 <w:lang w:val="en-US"/>
@@ -31356,6 +30282,7 @@
               <w:jc w:val="center"/>
               <w:rPr>
                 <w:rFonts w:cs="Times New Roman"/>
+                <w:b/>
                 <w:bCs/>
                 <w:sz w:val="20"/>
                 <w:lang w:val="en-US"/>
@@ -31364,10 +30291,12 @@
             <w:r>
               <w:rPr>
                 <w:rFonts w:cs="Times New Roman"/>
+                <w:b/>
                 <w:bCs/>
                 <w:sz w:val="20"/>
                 <w:lang w:val="en-US"/>
               </w:rPr>
+              <w:lastRenderedPageBreak/>
               <w:t>Korištene tehnologije i alati</w:t>
             </w:r>
           </w:p>
@@ -31553,6 +30482,7 @@
               <w:jc w:val="center"/>
               <w:rPr>
                 <w:rFonts w:cs="Times New Roman"/>
+                <w:b/>
                 <w:bCs/>
                 <w:sz w:val="20"/>
                 <w:lang w:val="en-US"/>
@@ -31561,11 +30491,11 @@
             <w:r>
               <w:rPr>
                 <w:rFonts w:cs="Times New Roman"/>
+                <w:b/>
                 <w:bCs/>
                 <w:sz w:val="20"/>
                 <w:lang w:val="en-US"/>
               </w:rPr>
-              <w:lastRenderedPageBreak/>
               <w:t>Isječak programskog kôda</w:t>
             </w:r>
           </w:p>
@@ -31751,6 +30681,7 @@
               <w:jc w:val="center"/>
               <w:rPr>
                 <w:rFonts w:cs="Times New Roman"/>
+                <w:b/>
                 <w:bCs/>
                 <w:sz w:val="20"/>
                 <w:lang w:val="en-US"/>
@@ -31759,6 +30690,7 @@
             <w:r>
               <w:rPr>
                 <w:rFonts w:cs="Times New Roman"/>
+                <w:b/>
                 <w:bCs/>
                 <w:sz w:val="20"/>
                 <w:lang w:val="en-US"/>
@@ -31948,6 +30880,7 @@
               <w:jc w:val="center"/>
               <w:rPr>
                 <w:rFonts w:cs="Times New Roman"/>
+                <w:b/>
                 <w:bCs/>
                 <w:sz w:val="20"/>
                 <w:lang w:val="en-US"/>
@@ -31956,6 +30889,7 @@
             <w:r>
               <w:rPr>
                 <w:rFonts w:cs="Times New Roman"/>
+                <w:b/>
                 <w:bCs/>
                 <w:sz w:val="20"/>
                 <w:lang w:val="en-US"/>
@@ -32145,6 +31079,7 @@
               <w:jc w:val="center"/>
               <w:rPr>
                 <w:rFonts w:cs="Times New Roman"/>
+                <w:b/>
                 <w:bCs/>
                 <w:sz w:val="20"/>
                 <w:lang w:val="en-US"/>
@@ -32153,6 +31088,7 @@
             <w:r>
               <w:rPr>
                 <w:rFonts w:cs="Times New Roman"/>
+                <w:b/>
                 <w:bCs/>
                 <w:sz w:val="20"/>
                 <w:lang w:val="en-US"/>
@@ -33407,6 +32343,7 @@
               <w:jc w:val="center"/>
               <w:rPr>
                 <w:rFonts w:cs="Times New Roman"/>
+                <w:b/>
                 <w:bCs/>
                 <w:sz w:val="20"/>
                 <w:lang w:val="en-US"/>
@@ -33415,6 +32352,7 @@
             <w:r>
               <w:rPr>
                 <w:rFonts w:cs="Times New Roman"/>
+                <w:b/>
                 <w:bCs/>
                 <w:sz w:val="20"/>
                 <w:lang w:val="en-US"/>
@@ -33669,6 +32607,7 @@
               <w:jc w:val="center"/>
               <w:rPr>
                 <w:rFonts w:cs="Times New Roman"/>
+                <w:b/>
                 <w:bCs/>
                 <w:sz w:val="20"/>
                 <w:lang w:val="en-US"/>
@@ -33677,6 +32616,7 @@
             <w:r>
               <w:rPr>
                 <w:rFonts w:cs="Times New Roman"/>
+                <w:b/>
                 <w:bCs/>
                 <w:sz w:val="20"/>
                 <w:lang w:val="en-US"/>
@@ -33900,186 +32840,6 @@
               </w:rPr>
               <w:t>70%</w:t>
             </w:r>
-          </w:p>
-        </w:tc>
-      </w:tr>
-      <w:tr>
-        <w:tc>
-          <w:tcPr>
-            <w:tcW w:w="1662" w:type="dxa"/>
-            <w:tcBorders>
-              <w:top w:val="single" w:sz="2" w:space="0" w:color="C9C9C9"/>
-              <w:left w:val="nil"/>
-              <w:bottom w:val="single" w:sz="2" w:space="0" w:color="C9C9C9"/>
-              <w:right w:val="single" w:sz="2" w:space="0" w:color="C9C9C9"/>
-            </w:tcBorders>
-          </w:tcPr>
-          <w:p>
-            <w:pPr>
-              <w:spacing w:before="60" w:after="60"/>
-              <w:jc w:val="center"/>
-              <w:rPr>
-                <w:rFonts w:cs="Times New Roman"/>
-                <w:b/>
-                <w:bCs/>
-                <w:sz w:val="20"/>
-                <w:lang w:val="en-US"/>
-              </w:rPr>
-            </w:pPr>
-          </w:p>
-        </w:tc>
-        <w:tc>
-          <w:tcPr>
-            <w:tcW w:w="1023" w:type="dxa"/>
-            <w:tcBorders>
-              <w:top w:val="single" w:sz="2" w:space="0" w:color="C9C9C9"/>
-              <w:left w:val="single" w:sz="2" w:space="0" w:color="C9C9C9"/>
-              <w:bottom w:val="single" w:sz="2" w:space="0" w:color="C9C9C9"/>
-              <w:right w:val="single" w:sz="2" w:space="0" w:color="C9C9C9"/>
-            </w:tcBorders>
-          </w:tcPr>
-          <w:p>
-            <w:pPr>
-              <w:spacing w:before="60" w:after="60"/>
-              <w:jc w:val="center"/>
-              <w:rPr>
-                <w:rFonts w:cs="Times New Roman"/>
-                <w:sz w:val="20"/>
-                <w:lang w:val="en-US"/>
-              </w:rPr>
-            </w:pPr>
-          </w:p>
-        </w:tc>
-        <w:tc>
-          <w:tcPr>
-            <w:tcW w:w="1022" w:type="dxa"/>
-            <w:tcBorders>
-              <w:top w:val="single" w:sz="2" w:space="0" w:color="C9C9C9"/>
-              <w:left w:val="single" w:sz="2" w:space="0" w:color="C9C9C9"/>
-              <w:bottom w:val="single" w:sz="2" w:space="0" w:color="C9C9C9"/>
-              <w:right w:val="single" w:sz="2" w:space="0" w:color="C9C9C9"/>
-            </w:tcBorders>
-          </w:tcPr>
-          <w:p>
-            <w:pPr>
-              <w:spacing w:before="60" w:after="60"/>
-              <w:jc w:val="center"/>
-              <w:rPr>
-                <w:rFonts w:cs="Times New Roman"/>
-                <w:sz w:val="20"/>
-                <w:lang w:val="en-US"/>
-              </w:rPr>
-            </w:pPr>
-          </w:p>
-        </w:tc>
-        <w:tc>
-          <w:tcPr>
-            <w:tcW w:w="1022" w:type="dxa"/>
-            <w:tcBorders>
-              <w:top w:val="single" w:sz="2" w:space="0" w:color="C9C9C9"/>
-              <w:left w:val="single" w:sz="2" w:space="0" w:color="C9C9C9"/>
-              <w:bottom w:val="single" w:sz="2" w:space="0" w:color="C9C9C9"/>
-              <w:right w:val="single" w:sz="2" w:space="0" w:color="C9C9C9"/>
-            </w:tcBorders>
-          </w:tcPr>
-          <w:p>
-            <w:pPr>
-              <w:spacing w:before="60" w:after="60"/>
-              <w:jc w:val="center"/>
-              <w:rPr>
-                <w:rFonts w:cs="Times New Roman"/>
-                <w:sz w:val="20"/>
-                <w:lang w:val="en-US"/>
-              </w:rPr>
-            </w:pPr>
-          </w:p>
-        </w:tc>
-        <w:tc>
-          <w:tcPr>
-            <w:tcW w:w="1049" w:type="dxa"/>
-            <w:tcBorders>
-              <w:top w:val="single" w:sz="2" w:space="0" w:color="C9C9C9"/>
-              <w:left w:val="single" w:sz="2" w:space="0" w:color="C9C9C9"/>
-              <w:bottom w:val="single" w:sz="2" w:space="0" w:color="C9C9C9"/>
-              <w:right w:val="single" w:sz="2" w:space="0" w:color="C9C9C9"/>
-            </w:tcBorders>
-          </w:tcPr>
-          <w:p>
-            <w:pPr>
-              <w:spacing w:before="60" w:after="60"/>
-              <w:jc w:val="center"/>
-              <w:rPr>
-                <w:rFonts w:cs="Times New Roman"/>
-                <w:sz w:val="20"/>
-                <w:lang w:val="en-US"/>
-              </w:rPr>
-            </w:pPr>
-          </w:p>
-        </w:tc>
-        <w:tc>
-          <w:tcPr>
-            <w:tcW w:w="1250" w:type="dxa"/>
-            <w:tcBorders>
-              <w:top w:val="single" w:sz="2" w:space="0" w:color="C9C9C9"/>
-              <w:left w:val="single" w:sz="2" w:space="0" w:color="C9C9C9"/>
-              <w:bottom w:val="single" w:sz="2" w:space="0" w:color="C9C9C9"/>
-              <w:right w:val="single" w:sz="2" w:space="0" w:color="C9C9C9"/>
-            </w:tcBorders>
-          </w:tcPr>
-          <w:p>
-            <w:pPr>
-              <w:spacing w:before="60" w:after="60"/>
-              <w:jc w:val="center"/>
-              <w:rPr>
-                <w:rFonts w:cs="Times New Roman"/>
-                <w:sz w:val="20"/>
-                <w:lang w:val="en-US"/>
-              </w:rPr>
-            </w:pPr>
-          </w:p>
-        </w:tc>
-        <w:tc>
-          <w:tcPr>
-            <w:tcW w:w="1022" w:type="dxa"/>
-            <w:tcBorders>
-              <w:top w:val="single" w:sz="2" w:space="0" w:color="C9C9C9"/>
-              <w:left w:val="single" w:sz="2" w:space="0" w:color="C9C9C9"/>
-              <w:bottom w:val="single" w:sz="2" w:space="0" w:color="C9C9C9"/>
-              <w:right w:val="single" w:sz="2" w:space="0" w:color="C9C9C9"/>
-            </w:tcBorders>
-          </w:tcPr>
-          <w:p>
-            <w:pPr>
-              <w:spacing w:before="60" w:after="60"/>
-              <w:jc w:val="center"/>
-              <w:rPr>
-                <w:rFonts w:cs="Times New Roman"/>
-                <w:sz w:val="20"/>
-                <w:lang w:val="en-US"/>
-              </w:rPr>
-            </w:pPr>
-          </w:p>
-        </w:tc>
-        <w:tc>
-          <w:tcPr>
-            <w:tcW w:w="1022" w:type="dxa"/>
-            <w:tcBorders>
-              <w:top w:val="single" w:sz="2" w:space="0" w:color="C9C9C9"/>
-              <w:left w:val="single" w:sz="2" w:space="0" w:color="C9C9C9"/>
-              <w:bottom w:val="single" w:sz="2" w:space="0" w:color="C9C9C9"/>
-              <w:right w:val="nil"/>
-            </w:tcBorders>
-          </w:tcPr>
-          <w:p>
-            <w:pPr>
-              <w:spacing w:before="60" w:after="60"/>
-              <w:jc w:val="center"/>
-              <w:rPr>
-                <w:rFonts w:cs="Times New Roman"/>
-                <w:sz w:val="20"/>
-                <w:lang w:val="en-US"/>
-              </w:rPr>
-            </w:pPr>
           </w:p>
         </w:tc>
       </w:tr>
@@ -34210,14 +32970,14 @@
         </w:numPr>
         <w:ind w:left="432" w:hanging="432"/>
       </w:pPr>
-      <w:bookmarkStart w:id="69" w:name="_Toc431806067"/>
-      <w:bookmarkStart w:id="70" w:name="_Toc435793433"/>
+      <w:bookmarkStart w:id="68" w:name="_Toc431806067"/>
+      <w:bookmarkStart w:id="69" w:name="_Toc435793433"/>
       <w:r>
         <w:lastRenderedPageBreak/>
         <w:t>Dodatak D: Plan rada / Pregled rada i stanje ostvarenja</w:t>
       </w:r>
+      <w:bookmarkEnd w:id="68"/>
       <w:bookmarkEnd w:id="69"/>
-      <w:bookmarkEnd w:id="70"/>
     </w:p>
     <w:p>
       <w:pPr>
@@ -34310,7 +33070,7 @@
       <w:rPr>
         <w:noProof/>
       </w:rPr>
-      <w:t>58</w:t>
+      <w:t>59</w:t>
     </w:r>
     <w:r>
       <w:fldChar w:fldCharType="end"/>
@@ -42438,7 +41198,7 @@
 </file>
 
 <file path=customXml/itemProps1.xml><?xml version="1.0" encoding="utf-8"?>
-<ds:datastoreItem xmlns:ds="http://schemas.openxmlformats.org/officeDocument/2006/customXml" ds:itemID="{ACEEAE2F-48F4-40D1-94C2-FED59E3F113D}">
+<ds:datastoreItem xmlns:ds="http://schemas.openxmlformats.org/officeDocument/2006/customXml" ds:itemID="{EE915A3B-FB33-4ACC-9EB7-EB980A40C8F8}">
   <ds:schemaRefs>
     <ds:schemaRef ds:uri="http://schemas.openxmlformats.org/officeDocument/2006/bibliography"/>
   </ds:schemaRefs>

</xml_diff>

<commit_message>
promienjeno slovo - dva
</commit_message>
<xml_diff>
--- a/Dokumentacija/OPP_2015_ANewHopeee_v1_0.docx
+++ b/Dokumentacija/OPP_2015_ANewHopeee_v1_0.docx
@@ -6,6 +6,8 @@
       <w:pPr>
         <w:jc w:val="center"/>
       </w:pPr>
+      <w:bookmarkStart w:id="0" w:name="_GoBack"/>
+      <w:bookmarkEnd w:id="0"/>
     </w:p>
     <w:p>
       <w:pPr>
@@ -103,8 +105,6 @@
       <w:pPr>
         <w:jc w:val="center"/>
       </w:pPr>
-      <w:bookmarkStart w:id="0" w:name="_GoBack"/>
-      <w:bookmarkEnd w:id="0"/>
     </w:p>
     <w:p>
       <w:pPr>
@@ -16642,8 +16642,8 @@
           <w:lang w:eastAsia="hr-HR"/>
         </w:rPr>
         <w:drawing>
-          <wp:inline distT="0" distB="0" distL="0" distR="0" wp14:anchorId="5B6E4AF7" wp14:editId="7577D54A">
-            <wp:extent cx="5760085" cy="3035935"/>
+          <wp:inline distT="0" distB="0" distL="0" distR="0" wp14:anchorId="5B6E4AF7" wp14:editId="5E2D5358">
+            <wp:extent cx="5760085" cy="3035903"/>
             <wp:effectExtent l="0" t="0" r="0" b="0"/>
             <wp:docPr id="68" name="Picture 68"/>
             <wp:cNvGraphicFramePr>
@@ -16671,7 +16671,7 @@
                   <pic:spPr>
                     <a:xfrm>
                       <a:off x="0" y="0"/>
-                      <a:ext cx="5760085" cy="3035935"/>
+                      <a:ext cx="5760085" cy="3035903"/>
                     </a:xfrm>
                     <a:prstGeom prst="rect">
                       <a:avLst/>
@@ -16795,8 +16795,8 @@
         </w:rPr>
         <w:lastRenderedPageBreak/>
         <w:drawing>
-          <wp:inline distT="0" distB="0" distL="0" distR="0" wp14:anchorId="509B4673" wp14:editId="1766CE4C">
-            <wp:extent cx="5760085" cy="2958465"/>
+          <wp:inline distT="0" distB="0" distL="0" distR="0" wp14:anchorId="509B4673" wp14:editId="253ECD99">
+            <wp:extent cx="5759716" cy="2958465"/>
             <wp:effectExtent l="0" t="0" r="0" b="0"/>
             <wp:docPr id="69" name="Picture 69"/>
             <wp:cNvGraphicFramePr>
@@ -16824,7 +16824,7 @@
                   <pic:spPr>
                     <a:xfrm>
                       <a:off x="0" y="0"/>
-                      <a:ext cx="5760085" cy="2958465"/>
+                      <a:ext cx="5759716" cy="2958465"/>
                     </a:xfrm>
                     <a:prstGeom prst="rect">
                       <a:avLst/>
@@ -16989,8 +16989,8 @@
           <w:lang w:eastAsia="hr-HR"/>
         </w:rPr>
         <w:drawing>
-          <wp:inline distT="0" distB="0" distL="0" distR="0" wp14:anchorId="14940162" wp14:editId="0D05B897">
-            <wp:extent cx="5760085" cy="2976245"/>
+          <wp:inline distT="0" distB="0" distL="0" distR="0" wp14:anchorId="14940162" wp14:editId="52DB9D19">
+            <wp:extent cx="5759515" cy="2976245"/>
             <wp:effectExtent l="0" t="0" r="0" b="0"/>
             <wp:docPr id="70" name="Picture 70"/>
             <wp:cNvGraphicFramePr>
@@ -17018,7 +17018,7 @@
                   <pic:spPr>
                     <a:xfrm>
                       <a:off x="0" y="0"/>
-                      <a:ext cx="5760085" cy="2976245"/>
+                      <a:ext cx="5759515" cy="2976245"/>
                     </a:xfrm>
                     <a:prstGeom prst="rect">
                       <a:avLst/>
@@ -17201,8 +17201,8 @@
           <w:lang w:eastAsia="hr-HR"/>
         </w:rPr>
         <w:drawing>
-          <wp:inline distT="0" distB="0" distL="0" distR="0" wp14:anchorId="2F871DDF" wp14:editId="6D91C382">
-            <wp:extent cx="5760085" cy="2985135"/>
+          <wp:inline distT="0" distB="0" distL="0" distR="0" wp14:anchorId="2F871DDF" wp14:editId="3D749182">
+            <wp:extent cx="5759554" cy="2985135"/>
             <wp:effectExtent l="0" t="0" r="0" b="5715"/>
             <wp:docPr id="71" name="Picture 71"/>
             <wp:cNvGraphicFramePr>
@@ -17230,7 +17230,7 @@
                   <pic:spPr>
                     <a:xfrm>
                       <a:off x="0" y="0"/>
-                      <a:ext cx="5760085" cy="2985135"/>
+                      <a:ext cx="5759554" cy="2985135"/>
                     </a:xfrm>
                     <a:prstGeom prst="rect">
                       <a:avLst/>
@@ -17344,9 +17344,9 @@
           <w:lang w:eastAsia="hr-HR"/>
         </w:rPr>
         <w:drawing>
-          <wp:inline distT="0" distB="0" distL="0" distR="0" wp14:anchorId="0C0647B8" wp14:editId="143A0CC2">
-            <wp:extent cx="3705101" cy="2683776"/>
-            <wp:effectExtent l="0" t="0" r="0" b="2540"/>
+          <wp:inline distT="0" distB="0" distL="0" distR="0" wp14:anchorId="0C0647B8" wp14:editId="2F33711F">
+            <wp:extent cx="3742747" cy="2711043"/>
+            <wp:effectExtent l="0" t="0" r="0" b="0"/>
             <wp:docPr id="72" name="Picture 72"/>
             <wp:cNvGraphicFramePr>
               <a:graphicFrameLocks xmlns:a="http://schemas.openxmlformats.org/drawingml/2006/main" noChangeAspect="1"/>
@@ -17373,7 +17373,7 @@
                   <pic:spPr>
                     <a:xfrm>
                       <a:off x="0" y="0"/>
-                      <a:ext cx="3742747" cy="2711045"/>
+                      <a:ext cx="3742747" cy="2711043"/>
                     </a:xfrm>
                     <a:prstGeom prst="rect">
                       <a:avLst/>
@@ -17514,8 +17514,8 @@
           <w:lang w:eastAsia="hr-HR"/>
         </w:rPr>
         <w:drawing>
-          <wp:inline distT="0" distB="0" distL="0" distR="0" wp14:anchorId="7E6354DF" wp14:editId="311396A6">
-            <wp:extent cx="4524498" cy="3011210"/>
+          <wp:inline distT="0" distB="0" distL="0" distR="0" wp14:anchorId="7E6354DF" wp14:editId="61A0B86B">
+            <wp:extent cx="4524497" cy="3011210"/>
             <wp:effectExtent l="0" t="0" r="9525" b="0"/>
             <wp:docPr id="73" name="Picture 73"/>
             <wp:cNvGraphicFramePr>
@@ -17543,7 +17543,7 @@
                   <pic:spPr>
                     <a:xfrm>
                       <a:off x="0" y="0"/>
-                      <a:ext cx="4524498" cy="3011210"/>
+                      <a:ext cx="4524497" cy="3011210"/>
                     </a:xfrm>
                     <a:prstGeom prst="rect">
                       <a:avLst/>
@@ -17657,9 +17657,9 @@
           <w:lang w:eastAsia="hr-HR"/>
         </w:rPr>
         <w:drawing>
-          <wp:inline distT="0" distB="0" distL="0" distR="0" wp14:anchorId="1D8F8ED0" wp14:editId="1EF959F9">
-            <wp:extent cx="5529508" cy="2517569"/>
-            <wp:effectExtent l="0" t="0" r="0" b="0"/>
+          <wp:inline distT="0" distB="0" distL="0" distR="0" wp14:anchorId="1D8F8ED0" wp14:editId="5BD9A7DE">
+            <wp:extent cx="5553615" cy="2528639"/>
+            <wp:effectExtent l="0" t="0" r="9525" b="5080"/>
             <wp:docPr id="74" name="Picture 74"/>
             <wp:cNvGraphicFramePr>
               <a:graphicFrameLocks xmlns:a="http://schemas.openxmlformats.org/drawingml/2006/main" noChangeAspect="1"/>
@@ -17686,7 +17686,7 @@
                   <pic:spPr>
                     <a:xfrm>
                       <a:off x="0" y="0"/>
-                      <a:ext cx="5553822" cy="2528639"/>
+                      <a:ext cx="5553615" cy="2528639"/>
                     </a:xfrm>
                     <a:prstGeom prst="rect">
                       <a:avLst/>
@@ -17818,9 +17818,9 @@
           <w:lang w:eastAsia="hr-HR"/>
         </w:rPr>
         <w:drawing>
-          <wp:inline distT="0" distB="0" distL="0" distR="0" wp14:anchorId="243F88CB" wp14:editId="3B394C2F">
-            <wp:extent cx="4147878" cy="2867025"/>
-            <wp:effectExtent l="0" t="0" r="5080" b="0"/>
+          <wp:inline distT="0" distB="0" distL="0" distR="0" wp14:anchorId="243F88CB" wp14:editId="0D144FE6">
+            <wp:extent cx="4157705" cy="2873818"/>
+            <wp:effectExtent l="0" t="0" r="0" b="3175"/>
             <wp:docPr id="75" name="Picture 75"/>
             <wp:cNvGraphicFramePr>
               <a:graphicFrameLocks xmlns:a="http://schemas.openxmlformats.org/drawingml/2006/main" noChangeAspect="1"/>
@@ -17847,7 +17847,7 @@
                   <pic:spPr>
                     <a:xfrm>
                       <a:off x="0" y="0"/>
-                      <a:ext cx="4157706" cy="2873818"/>
+                      <a:ext cx="4157705" cy="2873818"/>
                     </a:xfrm>
                     <a:prstGeom prst="rect">
                       <a:avLst/>
@@ -17967,9 +17967,9 @@
           <w:lang w:eastAsia="hr-HR"/>
         </w:rPr>
         <w:drawing>
-          <wp:inline distT="0" distB="0" distL="0" distR="0" wp14:anchorId="388BE5E2" wp14:editId="0CE563BF">
-            <wp:extent cx="4114490" cy="2952750"/>
-            <wp:effectExtent l="0" t="0" r="635" b="0"/>
+          <wp:inline distT="0" distB="0" distL="0" distR="0" wp14:anchorId="388BE5E2" wp14:editId="2F927EE9">
+            <wp:extent cx="4162349" cy="2987098"/>
+            <wp:effectExtent l="0" t="0" r="0" b="3810"/>
             <wp:docPr id="76" name="Picture 76"/>
             <wp:cNvGraphicFramePr>
               <a:graphicFrameLocks xmlns:a="http://schemas.openxmlformats.org/drawingml/2006/main" noChangeAspect="1"/>
@@ -17996,7 +17996,7 @@
                   <pic:spPr>
                     <a:xfrm>
                       <a:off x="0" y="0"/>
-                      <a:ext cx="4339151" cy="3113977"/>
+                      <a:ext cx="4184806" cy="3003214"/>
                     </a:xfrm>
                     <a:prstGeom prst="rect">
                       <a:avLst/>
@@ -18013,6 +18013,9 @@
       <w:pPr>
         <w:pStyle w:val="Caption"/>
         <w:jc w:val="center"/>
+        <w:rPr>
+          <w:b w:val="0"/>
+        </w:rPr>
       </w:pPr>
       <w:bookmarkStart w:id="25" w:name="_Toc435803985"/>
       <w:r>
@@ -18073,15 +18076,6 @@
         <w:t>Sekvencijski dijagram za UC09 – PregledKošarice</w:t>
       </w:r>
       <w:bookmarkEnd w:id="25"/>
-    </w:p>
-    <w:p>
-      <w:pPr>
-        <w:pStyle w:val="Caption"/>
-        <w:jc w:val="center"/>
-        <w:rPr>
-          <w:b w:val="0"/>
-        </w:rPr>
-      </w:pPr>
       <w:r>
         <w:br w:type="page"/>
       </w:r>
@@ -18125,9 +18119,9 @@
           <w:lang w:eastAsia="hr-HR"/>
         </w:rPr>
         <w:drawing>
-          <wp:inline distT="0" distB="0" distL="0" distR="0" wp14:anchorId="20A7F470" wp14:editId="416F5AFB">
-            <wp:extent cx="4342031" cy="2878051"/>
-            <wp:effectExtent l="0" t="0" r="1905" b="0"/>
+          <wp:inline distT="0" distB="0" distL="0" distR="0" wp14:anchorId="20A7F470" wp14:editId="4160EDE7">
+            <wp:extent cx="4363513" cy="2892290"/>
+            <wp:effectExtent l="0" t="0" r="0" b="3810"/>
             <wp:docPr id="9" name="Picture 9"/>
             <wp:cNvGraphicFramePr>
               <a:graphicFrameLocks xmlns:a="http://schemas.openxmlformats.org/drawingml/2006/main" noChangeAspect="1"/>
@@ -18154,7 +18148,7 @@
                   <pic:spPr>
                     <a:xfrm>
                       <a:off x="0" y="0"/>
-                      <a:ext cx="4363514" cy="2892290"/>
+                      <a:ext cx="4363513" cy="2892290"/>
                     </a:xfrm>
                     <a:prstGeom prst="rect">
                       <a:avLst/>
@@ -18280,9 +18274,9 @@
           <w:lang w:eastAsia="hr-HR"/>
         </w:rPr>
         <w:drawing>
-          <wp:inline distT="0" distB="0" distL="0" distR="0" wp14:anchorId="1CB9A319" wp14:editId="2FAE2915">
-            <wp:extent cx="3969701" cy="3032046"/>
-            <wp:effectExtent l="0" t="0" r="0" b="0"/>
+          <wp:inline distT="0" distB="0" distL="0" distR="0" wp14:anchorId="1CB9A319" wp14:editId="6BA04FCC">
+            <wp:extent cx="3989068" cy="3046837"/>
+            <wp:effectExtent l="0" t="0" r="0" b="1270"/>
             <wp:docPr id="79" name="Picture 79"/>
             <wp:cNvGraphicFramePr>
               <a:graphicFrameLocks xmlns:a="http://schemas.openxmlformats.org/drawingml/2006/main" noChangeAspect="1"/>
@@ -18309,7 +18303,7 @@
                   <pic:spPr>
                     <a:xfrm>
                       <a:off x="0" y="0"/>
-                      <a:ext cx="3989068" cy="3046839"/>
+                      <a:ext cx="3989068" cy="3046837"/>
                     </a:xfrm>
                     <a:prstGeom prst="rect">
                       <a:avLst/>
@@ -18453,9 +18447,9 @@
           <w:lang w:eastAsia="hr-HR"/>
         </w:rPr>
         <w:drawing>
-          <wp:inline distT="0" distB="0" distL="0" distR="0" wp14:anchorId="5EAE4123" wp14:editId="5E05BE78">
-            <wp:extent cx="4370120" cy="2752370"/>
-            <wp:effectExtent l="0" t="0" r="0" b="0"/>
+          <wp:inline distT="0" distB="0" distL="0" distR="0" wp14:anchorId="5EAE4123" wp14:editId="0C36C57F">
+            <wp:extent cx="4359860" cy="2745909"/>
+            <wp:effectExtent l="0" t="0" r="3175" b="0"/>
             <wp:docPr id="78" name="Picture 78"/>
             <wp:cNvGraphicFramePr>
               <a:graphicFrameLocks xmlns:a="http://schemas.openxmlformats.org/drawingml/2006/main" noChangeAspect="1"/>
@@ -18482,7 +18476,7 @@
                   <pic:spPr>
                     <a:xfrm>
                       <a:off x="0" y="0"/>
-                      <a:ext cx="4451605" cy="2803690"/>
+                      <a:ext cx="4372885" cy="2754112"/>
                     </a:xfrm>
                     <a:prstGeom prst="rect">
                       <a:avLst/>
@@ -18617,9 +18611,9 @@
           <w:lang w:eastAsia="hr-HR"/>
         </w:rPr>
         <w:drawing>
-          <wp:inline distT="0" distB="0" distL="0" distR="0" wp14:anchorId="0AD5ED10" wp14:editId="29837DDF">
-            <wp:extent cx="4695249" cy="3027923"/>
-            <wp:effectExtent l="0" t="0" r="0" b="1270"/>
+          <wp:inline distT="0" distB="0" distL="0" distR="0" wp14:anchorId="0AD5ED10" wp14:editId="131CC98F">
+            <wp:extent cx="4623206" cy="2989209"/>
+            <wp:effectExtent l="0" t="0" r="6350" b="1905"/>
             <wp:docPr id="7" name="Picture 7"/>
             <wp:cNvGraphicFramePr>
               <a:graphicFrameLocks xmlns:a="http://schemas.openxmlformats.org/drawingml/2006/main" noChangeAspect="1"/>
@@ -18646,7 +18640,7 @@
                   <pic:spPr>
                     <a:xfrm>
                       <a:off x="0" y="0"/>
-                      <a:ext cx="4721432" cy="3044808"/>
+                      <a:ext cx="4639678" cy="2999859"/>
                     </a:xfrm>
                     <a:prstGeom prst="rect">
                       <a:avLst/>
@@ -18741,7 +18735,7 @@
         <w:rPr>
           <w:b/>
         </w:rPr>
-        <w:t>UC15 – PromijenaKoličineSaStraniceJela</w:t>
+        <w:t>UC15 – PromjenaKoličineSaStraniceJela</w:t>
       </w:r>
     </w:p>
     <w:p>
@@ -18763,8 +18757,8 @@
           <w:lang w:eastAsia="hr-HR"/>
         </w:rPr>
         <w:drawing>
-          <wp:inline distT="0" distB="0" distL="0" distR="0" wp14:anchorId="051A8700" wp14:editId="620F2D33">
-            <wp:extent cx="3838290" cy="2863215"/>
+          <wp:inline distT="0" distB="0" distL="0" distR="0" wp14:anchorId="051A8700" wp14:editId="4444C8C8">
+            <wp:extent cx="3395383" cy="2863215"/>
             <wp:effectExtent l="0" t="0" r="0" b="0"/>
             <wp:docPr id="5" name="Picture 5"/>
             <wp:cNvGraphicFramePr>
@@ -18792,7 +18786,7 @@
                   <pic:spPr>
                     <a:xfrm>
                       <a:off x="0" y="0"/>
-                      <a:ext cx="3857717" cy="2877707"/>
+                      <a:ext cx="3395383" cy="2863215"/>
                     </a:xfrm>
                     <a:prstGeom prst="rect">
                       <a:avLst/>
@@ -18912,8 +18906,8 @@
           <w:lang w:eastAsia="hr-HR"/>
         </w:rPr>
         <w:drawing>
-          <wp:inline distT="0" distB="0" distL="0" distR="0" wp14:anchorId="6A081E74" wp14:editId="0CA5063E">
-            <wp:extent cx="4387355" cy="3181236"/>
+          <wp:inline distT="0" distB="0" distL="0" distR="0" wp14:anchorId="6A081E74" wp14:editId="30BE1489">
+            <wp:extent cx="4308653" cy="3124171"/>
             <wp:effectExtent l="0" t="0" r="0" b="635"/>
             <wp:docPr id="6" name="Picture 6"/>
             <wp:cNvGraphicFramePr>
@@ -18941,7 +18935,7 @@
                   <pic:spPr>
                     <a:xfrm>
                       <a:off x="0" y="0"/>
-                      <a:ext cx="4417020" cy="3202746"/>
+                      <a:ext cx="4332644" cy="3141566"/>
                     </a:xfrm>
                     <a:prstGeom prst="rect">
                       <a:avLst/>
@@ -19102,9 +19096,9 @@
           <w:lang w:eastAsia="hr-HR"/>
         </w:rPr>
         <w:drawing>
-          <wp:inline distT="0" distB="0" distL="0" distR="0" wp14:anchorId="4CE41DEA" wp14:editId="3F62EA12">
-            <wp:extent cx="4940135" cy="2807452"/>
-            <wp:effectExtent l="0" t="0" r="0" b="0"/>
+          <wp:inline distT="0" distB="0" distL="0" distR="0" wp14:anchorId="4CE41DEA" wp14:editId="4C0182B0">
+            <wp:extent cx="4962858" cy="2820727"/>
+            <wp:effectExtent l="0" t="0" r="9525" b="0"/>
             <wp:docPr id="83" name="Picture 83"/>
             <wp:cNvGraphicFramePr>
               <a:graphicFrameLocks xmlns:a="http://schemas.openxmlformats.org/drawingml/2006/main" noChangeAspect="1"/>
@@ -19131,7 +19125,7 @@
                   <pic:spPr>
                     <a:xfrm>
                       <a:off x="0" y="0"/>
-                      <a:ext cx="4963495" cy="2820727"/>
+                      <a:ext cx="4962858" cy="2820727"/>
                     </a:xfrm>
                     <a:prstGeom prst="rect">
                       <a:avLst/>
@@ -19265,9 +19259,9 @@
           <w:lang w:eastAsia="hr-HR"/>
         </w:rPr>
         <w:drawing>
-          <wp:inline distT="0" distB="0" distL="0" distR="0" wp14:anchorId="058729FB" wp14:editId="51011B64">
-            <wp:extent cx="4009197" cy="2009240"/>
-            <wp:effectExtent l="0" t="0" r="4445" b="0"/>
+          <wp:inline distT="0" distB="0" distL="0" distR="0" wp14:anchorId="058729FB" wp14:editId="2FD662F4">
+            <wp:extent cx="4078842" cy="2044153"/>
+            <wp:effectExtent l="0" t="0" r="0" b="0"/>
             <wp:docPr id="84" name="Picture 84"/>
             <wp:cNvGraphicFramePr>
               <a:graphicFrameLocks xmlns:a="http://schemas.openxmlformats.org/drawingml/2006/main" noChangeAspect="1"/>
@@ -19294,7 +19288,7 @@
                   <pic:spPr>
                     <a:xfrm>
                       <a:off x="0" y="0"/>
-                      <a:ext cx="4078862" cy="2044153"/>
+                      <a:ext cx="4078842" cy="2044153"/>
                     </a:xfrm>
                     <a:prstGeom prst="rect">
                       <a:avLst/>
@@ -19344,10 +19338,7 @@
         <w:fldChar w:fldCharType="begin"/>
       </w:r>
       <w:r>
-        <w:instrText xml:space="preserve"> SEQ Slika</w:instrText>
-      </w:r>
-      <w:r>
-        <w:instrText xml:space="preserve"> \* ARABIC \s 2 </w:instrText>
+        <w:instrText xml:space="preserve"> SEQ Slika \* ARABIC \s 2 </w:instrText>
       </w:r>
       <w:r>
         <w:fldChar w:fldCharType="separate"/>
@@ -19414,9 +19405,9 @@
           <w:lang w:eastAsia="hr-HR"/>
         </w:rPr>
         <w:drawing>
-          <wp:inline distT="0" distB="0" distL="0" distR="0" wp14:anchorId="2A5B5575" wp14:editId="42777DBA">
-            <wp:extent cx="4344416" cy="2953179"/>
-            <wp:effectExtent l="0" t="0" r="0" b="0"/>
+          <wp:inline distT="0" distB="0" distL="0" distR="0" wp14:anchorId="2A5B5575" wp14:editId="04A22077">
+            <wp:extent cx="4363937" cy="2966448"/>
+            <wp:effectExtent l="0" t="0" r="0" b="5715"/>
             <wp:docPr id="85" name="Picture 85"/>
             <wp:cNvGraphicFramePr>
               <a:graphicFrameLocks xmlns:a="http://schemas.openxmlformats.org/drawingml/2006/main" noChangeAspect="1"/>
@@ -19443,7 +19434,7 @@
                   <pic:spPr>
                     <a:xfrm>
                       <a:off x="0" y="0"/>
-                      <a:ext cx="4363937" cy="2966449"/>
+                      <a:ext cx="4363937" cy="2966448"/>
                     </a:xfrm>
                     <a:prstGeom prst="rect">
                       <a:avLst/>
@@ -19566,9 +19557,9 @@
           <w:lang w:eastAsia="hr-HR"/>
         </w:rPr>
         <w:drawing>
-          <wp:inline distT="0" distB="0" distL="0" distR="0" wp14:anchorId="10D607C6" wp14:editId="6925D77A">
-            <wp:extent cx="4551983" cy="2807462"/>
-            <wp:effectExtent l="0" t="0" r="1270" b="0"/>
+          <wp:inline distT="0" distB="0" distL="0" distR="0" wp14:anchorId="10D607C6" wp14:editId="6A4B1D07">
+            <wp:extent cx="4483371" cy="2765145"/>
+            <wp:effectExtent l="0" t="0" r="0" b="0"/>
             <wp:docPr id="86" name="Picture 86"/>
             <wp:cNvGraphicFramePr>
               <a:graphicFrameLocks xmlns:a="http://schemas.openxmlformats.org/drawingml/2006/main" noChangeAspect="1"/>
@@ -19595,7 +19586,7 @@
                   <pic:spPr>
                     <a:xfrm>
                       <a:off x="0" y="0"/>
-                      <a:ext cx="4560242" cy="2812556"/>
+                      <a:ext cx="4486152" cy="2766860"/>
                     </a:xfrm>
                     <a:prstGeom prst="rect">
                       <a:avLst/>
@@ -19712,9 +19703,9 @@
           <w:lang w:eastAsia="hr-HR"/>
         </w:rPr>
         <w:drawing>
-          <wp:inline distT="0" distB="0" distL="0" distR="0" wp14:anchorId="3B04A499" wp14:editId="49A00400">
-            <wp:extent cx="4352544" cy="2743134"/>
-            <wp:effectExtent l="0" t="0" r="0" b="635"/>
+          <wp:inline distT="0" distB="0" distL="0" distR="0" wp14:anchorId="3B04A499" wp14:editId="05EDC82C">
+            <wp:extent cx="4365220" cy="2751122"/>
+            <wp:effectExtent l="0" t="0" r="0" b="0"/>
             <wp:docPr id="87" name="Picture 87"/>
             <wp:cNvGraphicFramePr>
               <a:graphicFrameLocks xmlns:a="http://schemas.openxmlformats.org/drawingml/2006/main" noChangeAspect="1"/>
@@ -19741,7 +19732,7 @@
                   <pic:spPr>
                     <a:xfrm>
                       <a:off x="0" y="0"/>
-                      <a:ext cx="4365220" cy="2751123"/>
+                      <a:ext cx="4365220" cy="2751122"/>
                     </a:xfrm>
                     <a:prstGeom prst="rect">
                       <a:avLst/>
@@ -19861,8 +19852,8 @@
           <w:lang w:eastAsia="hr-HR"/>
         </w:rPr>
         <w:drawing>
-          <wp:inline distT="0" distB="0" distL="0" distR="0" wp14:anchorId="62C7394A" wp14:editId="611D8373">
-            <wp:extent cx="5760085" cy="2746375"/>
+          <wp:inline distT="0" distB="0" distL="0" distR="0" wp14:anchorId="62C7394A" wp14:editId="3AA56727">
+            <wp:extent cx="5759388" cy="2746375"/>
             <wp:effectExtent l="0" t="0" r="0" b="0"/>
             <wp:docPr id="88" name="Picture 88"/>
             <wp:cNvGraphicFramePr>
@@ -19890,7 +19881,7 @@
                   <pic:spPr>
                     <a:xfrm>
                       <a:off x="0" y="0"/>
-                      <a:ext cx="5760085" cy="2746375"/>
+                      <a:ext cx="5759388" cy="2746375"/>
                     </a:xfrm>
                     <a:prstGeom prst="rect">
                       <a:avLst/>
@@ -20001,9 +19992,9 @@
           <w:lang w:eastAsia="hr-HR"/>
         </w:rPr>
         <w:drawing>
-          <wp:inline distT="0" distB="0" distL="0" distR="0" wp14:anchorId="2D1223D3" wp14:editId="46A5CC0C">
-            <wp:extent cx="3434316" cy="2326284"/>
-            <wp:effectExtent l="0" t="0" r="0" b="0"/>
+          <wp:inline distT="0" distB="0" distL="0" distR="0" wp14:anchorId="2D1223D3" wp14:editId="58161237">
+            <wp:extent cx="3460263" cy="2343861"/>
+            <wp:effectExtent l="0" t="0" r="6985" b="0"/>
             <wp:docPr id="89" name="Picture 89"/>
             <wp:cNvGraphicFramePr>
               <a:graphicFrameLocks xmlns:a="http://schemas.openxmlformats.org/drawingml/2006/main" noChangeAspect="1"/>
@@ -20030,7 +20021,7 @@
                   <pic:spPr>
                     <a:xfrm>
                       <a:off x="0" y="0"/>
-                      <a:ext cx="3460265" cy="2343861"/>
+                      <a:ext cx="3460263" cy="2343861"/>
                     </a:xfrm>
                     <a:prstGeom prst="rect">
                       <a:avLst/>
@@ -20080,7 +20071,10 @@
         <w:fldChar w:fldCharType="begin"/>
       </w:r>
       <w:r>
-        <w:instrText xml:space="preserve"> SEQ Slika \* ARABIC \s 2 </w:instrText>
+        <w:instrText xml:space="preserve"> SEQ Slik</w:instrText>
+      </w:r>
+      <w:r>
+        <w:instrText xml:space="preserve">a \* ARABIC \s 2 </w:instrText>
       </w:r>
       <w:r>
         <w:fldChar w:fldCharType="separate"/>
@@ -20146,9 +20140,9 @@
           <w:lang w:eastAsia="hr-HR"/>
         </w:rPr>
         <w:drawing>
-          <wp:inline distT="0" distB="0" distL="0" distR="0" wp14:anchorId="783745ED" wp14:editId="6302E894">
-            <wp:extent cx="4168458" cy="2489310"/>
-            <wp:effectExtent l="0" t="0" r="0" b="0"/>
+          <wp:inline distT="0" distB="0" distL="0" distR="0" wp14:anchorId="783745ED" wp14:editId="6F94E70E">
+            <wp:extent cx="4279303" cy="2555465"/>
+            <wp:effectExtent l="0" t="0" r="6985" b="0"/>
             <wp:docPr id="90" name="Picture 90"/>
             <wp:cNvGraphicFramePr>
               <a:graphicFrameLocks xmlns:a="http://schemas.openxmlformats.org/drawingml/2006/main" noChangeAspect="1"/>
@@ -20175,7 +20169,7 @@
                   <pic:spPr>
                     <a:xfrm>
                       <a:off x="0" y="0"/>
-                      <a:ext cx="4279303" cy="2555504"/>
+                      <a:ext cx="4279303" cy="2555465"/>
                     </a:xfrm>
                     <a:prstGeom prst="rect">
                       <a:avLst/>
@@ -20290,9 +20284,9 @@
           <w:lang w:eastAsia="hr-HR"/>
         </w:rPr>
         <w:drawing>
-          <wp:inline distT="0" distB="0" distL="0" distR="0" wp14:anchorId="591CD9F2" wp14:editId="27ECED8F">
-            <wp:extent cx="3833735" cy="2455516"/>
-            <wp:effectExtent l="0" t="0" r="0" b="2540"/>
+          <wp:inline distT="0" distB="0" distL="0" distR="0" wp14:anchorId="591CD9F2" wp14:editId="6ADD757D">
+            <wp:extent cx="3840480" cy="2447120"/>
+            <wp:effectExtent l="0" t="0" r="7620" b="0"/>
             <wp:docPr id="91" name="Picture 91"/>
             <wp:cNvGraphicFramePr>
               <a:graphicFrameLocks xmlns:a="http://schemas.openxmlformats.org/drawingml/2006/main" noChangeAspect="1"/>
@@ -20319,7 +20313,7 @@
                   <pic:spPr>
                     <a:xfrm>
                       <a:off x="0" y="0"/>
-                      <a:ext cx="3875572" cy="2482313"/>
+                      <a:ext cx="3851192" cy="2453945"/>
                     </a:xfrm>
                     <a:prstGeom prst="rect">
                       <a:avLst/>
@@ -20427,9 +20421,9 @@
           <w:lang w:eastAsia="hr-HR"/>
         </w:rPr>
         <w:drawing>
-          <wp:inline distT="0" distB="0" distL="0" distR="0" wp14:anchorId="73BFCA0A" wp14:editId="5CF8E672">
-            <wp:extent cx="3689497" cy="2466036"/>
-            <wp:effectExtent l="0" t="0" r="6350" b="0"/>
+          <wp:inline distT="0" distB="0" distL="0" distR="0" wp14:anchorId="73BFCA0A" wp14:editId="4DD3F709">
+            <wp:extent cx="3657600" cy="2444573"/>
+            <wp:effectExtent l="0" t="0" r="0" b="0"/>
             <wp:docPr id="92" name="Picture 92"/>
             <wp:cNvGraphicFramePr>
               <a:graphicFrameLocks xmlns:a="http://schemas.openxmlformats.org/drawingml/2006/main" noChangeAspect="1"/>
@@ -20456,7 +20450,7 @@
                   <pic:spPr>
                     <a:xfrm>
                       <a:off x="0" y="0"/>
-                      <a:ext cx="3761678" cy="2514281"/>
+                      <a:ext cx="3668845" cy="2452088"/>
                     </a:xfrm>
                     <a:prstGeom prst="rect">
                       <a:avLst/>
@@ -20567,9 +20561,9 @@
           <w:lang w:eastAsia="hr-HR"/>
         </w:rPr>
         <w:drawing>
-          <wp:inline distT="0" distB="0" distL="0" distR="0" wp14:anchorId="41E0D015" wp14:editId="37F9881E">
-            <wp:extent cx="4936535" cy="2503913"/>
-            <wp:effectExtent l="0" t="0" r="0" b="0"/>
+          <wp:inline distT="0" distB="0" distL="0" distR="0" wp14:anchorId="41E0D015" wp14:editId="0FDF1C86">
+            <wp:extent cx="4947154" cy="2509204"/>
+            <wp:effectExtent l="0" t="0" r="6350" b="5715"/>
             <wp:docPr id="93" name="Picture 93"/>
             <wp:cNvGraphicFramePr>
               <a:graphicFrameLocks xmlns:a="http://schemas.openxmlformats.org/drawingml/2006/main" noChangeAspect="1"/>
@@ -20596,7 +20590,7 @@
                   <pic:spPr>
                     <a:xfrm>
                       <a:off x="0" y="0"/>
-                      <a:ext cx="4947154" cy="2509299"/>
+                      <a:ext cx="4947154" cy="2509204"/>
                     </a:xfrm>
                     <a:prstGeom prst="rect">
                       <a:avLst/>
@@ -20704,9 +20698,9 @@
           <w:lang w:eastAsia="hr-HR"/>
         </w:rPr>
         <w:drawing>
-          <wp:inline distT="0" distB="0" distL="0" distR="0" wp14:anchorId="3123F40E" wp14:editId="03736B45">
-            <wp:extent cx="5180693" cy="2636322"/>
-            <wp:effectExtent l="0" t="0" r="1270" b="0"/>
+          <wp:inline distT="0" distB="0" distL="0" distR="0" wp14:anchorId="3123F40E" wp14:editId="5E07FB90">
+            <wp:extent cx="5249036" cy="2660611"/>
+            <wp:effectExtent l="0" t="0" r="0" b="6985"/>
             <wp:docPr id="94" name="Picture 94"/>
             <wp:cNvGraphicFramePr>
               <a:graphicFrameLocks xmlns:a="http://schemas.openxmlformats.org/drawingml/2006/main" noChangeAspect="1"/>
@@ -20733,7 +20727,7 @@
                   <pic:spPr>
                     <a:xfrm>
                       <a:off x="0" y="0"/>
-                      <a:ext cx="5249036" cy="2671100"/>
+                      <a:ext cx="5249036" cy="2660611"/>
                     </a:xfrm>
                     <a:prstGeom prst="rect">
                       <a:avLst/>
@@ -20848,9 +20842,9 @@
           <w:lang w:eastAsia="hr-HR"/>
         </w:rPr>
         <w:drawing>
-          <wp:inline distT="0" distB="0" distL="0" distR="0" wp14:anchorId="5098D9EC" wp14:editId="5A5D13BF">
-            <wp:extent cx="4645152" cy="2470312"/>
-            <wp:effectExtent l="0" t="0" r="3175" b="6350"/>
+          <wp:inline distT="0" distB="0" distL="0" distR="0" wp14:anchorId="5098D9EC" wp14:editId="5079FDD1">
+            <wp:extent cx="4660134" cy="2478007"/>
+            <wp:effectExtent l="0" t="0" r="7620" b="0"/>
             <wp:docPr id="95" name="Picture 95"/>
             <wp:cNvGraphicFramePr>
               <a:graphicFrameLocks xmlns:a="http://schemas.openxmlformats.org/drawingml/2006/main" noChangeAspect="1"/>
@@ -20877,7 +20871,7 @@
                   <pic:spPr>
                     <a:xfrm>
                       <a:off x="0" y="0"/>
-                      <a:ext cx="4660134" cy="2478280"/>
+                      <a:ext cx="4660134" cy="2478007"/>
                     </a:xfrm>
                     <a:prstGeom prst="rect">
                       <a:avLst/>
@@ -20985,9 +20979,9 @@
           <w:lang w:eastAsia="hr-HR"/>
         </w:rPr>
         <w:drawing>
-          <wp:inline distT="0" distB="0" distL="0" distR="0" wp14:anchorId="292DEA6A" wp14:editId="72197969">
-            <wp:extent cx="4340840" cy="2706624"/>
-            <wp:effectExtent l="0" t="0" r="3175" b="0"/>
+          <wp:inline distT="0" distB="0" distL="0" distR="0" wp14:anchorId="292DEA6A" wp14:editId="0748C759">
+            <wp:extent cx="4213555" cy="2627004"/>
+            <wp:effectExtent l="0" t="0" r="0" b="1905"/>
             <wp:docPr id="96" name="Picture 96"/>
             <wp:cNvGraphicFramePr>
               <a:graphicFrameLocks xmlns:a="http://schemas.openxmlformats.org/drawingml/2006/main" noChangeAspect="1"/>
@@ -21014,7 +21008,7 @@
                   <pic:spPr>
                     <a:xfrm>
                       <a:off x="0" y="0"/>
-                      <a:ext cx="4351960" cy="2713557"/>
+                      <a:ext cx="4224942" cy="2634103"/>
                     </a:xfrm>
                     <a:prstGeom prst="rect">
                       <a:avLst/>
@@ -21122,9 +21116,9 @@
           <w:lang w:eastAsia="hr-HR"/>
         </w:rPr>
         <w:drawing>
-          <wp:inline distT="0" distB="0" distL="0" distR="0" wp14:anchorId="079AA105" wp14:editId="66F07312">
-            <wp:extent cx="3828288" cy="3052668"/>
-            <wp:effectExtent l="0" t="0" r="1270" b="0"/>
+          <wp:inline distT="0" distB="0" distL="0" distR="0" wp14:anchorId="079AA105" wp14:editId="3A3C4EE5">
+            <wp:extent cx="3843939" cy="3065149"/>
+            <wp:effectExtent l="0" t="0" r="4445" b="1905"/>
             <wp:docPr id="98" name="Picture 98"/>
             <wp:cNvGraphicFramePr>
               <a:graphicFrameLocks xmlns:a="http://schemas.openxmlformats.org/drawingml/2006/main" noChangeAspect="1"/>
@@ -21151,7 +21145,7 @@
                   <pic:spPr>
                     <a:xfrm>
                       <a:off x="0" y="0"/>
-                      <a:ext cx="3843940" cy="3065149"/>
+                      <a:ext cx="3843939" cy="3065149"/>
                     </a:xfrm>
                     <a:prstGeom prst="rect">
                       <a:avLst/>
@@ -21972,7 +21966,10 @@
         <w:fldChar w:fldCharType="begin"/>
       </w:r>
       <w:r>
-        <w:instrText xml:space="preserve"> SEQ Slika \* ARABIC \s 2 </w:instrText>
+        <w:instrText xml:space="preserve"> SEQ Sl</w:instrText>
+      </w:r>
+      <w:r>
+        <w:instrText xml:space="preserve">ika \* ARABIC \s 2 </w:instrText>
       </w:r>
       <w:r>
         <w:fldChar w:fldCharType="separate"/>
@@ -23985,10 +23982,7 @@
         <w:fldChar w:fldCharType="begin"/>
       </w:r>
       <w:r>
-        <w:instrText xml:space="preserve"> STYLEREF 2</w:instrText>
-      </w:r>
-      <w:r>
-        <w:instrText xml:space="preserve"> \s </w:instrText>
+        <w:instrText xml:space="preserve"> STYLEREF 2 \s </w:instrText>
       </w:r>
       <w:r>
         <w:fldChar w:fldCharType="separate"/>
@@ -34164,7 +34158,7 @@
       <w:rPr>
         <w:noProof/>
       </w:rPr>
-      <w:t>58</w:t>
+      <w:t>1</w:t>
     </w:r>
     <w:r>
       <w:fldChar w:fldCharType="end"/>
@@ -42292,7 +42286,7 @@
 </file>
 
 <file path=customXml/itemProps1.xml><?xml version="1.0" encoding="utf-8"?>
-<ds:datastoreItem xmlns:ds="http://schemas.openxmlformats.org/officeDocument/2006/customXml" ds:itemID="{981EC177-BD77-424D-9D6A-A7B8488A2A0F}">
+<ds:datastoreItem xmlns:ds="http://schemas.openxmlformats.org/officeDocument/2006/customXml" ds:itemID="{9D8515FD-362C-463C-888F-E5E11B1B594D}">
   <ds:schemaRefs>
     <ds:schemaRef ds:uri="http://schemas.openxmlformats.org/officeDocument/2006/bibliography"/>
   </ds:schemaRefs>

</xml_diff>